<commit_message>
FIX: Fixed all the visual bugs
</commit_message>
<xml_diff>
--- a/MMAPS/docx/OnyushevA_RK6-76_MMAPS.docx
+++ b/MMAPS/docx/OnyushevA_RK6-76_MMAPS.docx
@@ -744,7 +744,15 @@
                 <w:szCs w:val="24"/>
                 <w:lang w:val="ru-RU"/>
               </w:rPr>
-              <w:t>Студент РК6-7</w:t>
+              <w:t>Студент РК6-</w:t>
+            </w:r>
+            <w:r>
+              <w:rPr>
+                <w:bCs/>
+                <w:sz w:val="24"/>
+                <w:szCs w:val="24"/>
+              </w:rPr>
+              <w:t>8</w:t>
             </w:r>
             <w:r>
               <w:rPr>
@@ -1626,7 +1634,15 @@
           <w:u w:val="single"/>
           <w:lang w:val="ru-RU"/>
         </w:rPr>
-        <w:t>РК6-7</w:t>
+        <w:t>РК6-</w:t>
+      </w:r>
+      <w:r>
+        <w:rPr>
+          <w:sz w:val="22"/>
+          <w:u w:val="single"/>
+          <w:lang w:val="ru-RU"/>
+        </w:rPr>
+        <w:t>8</w:t>
       </w:r>
       <w:r>
         <w:rPr>
@@ -1855,7 +1871,7 @@
           <w:u w:val="single"/>
           <w:lang w:val="ru-RU"/>
         </w:rPr>
-        <w:t>Изучение сверточных нейронных</w:t>
+        <w:t>Применение</w:t>
       </w:r>
       <w:r>
         <w:rPr>
@@ -1863,7 +1879,7 @@
           <w:u w:val="single"/>
           <w:lang w:val="ru-RU"/>
         </w:rPr>
-        <w:t xml:space="preserve"> </w:t>
+        <w:t xml:space="preserve"> сверточных нейронных</w:t>
       </w:r>
       <w:r>
         <w:rPr>
@@ -1871,7 +1887,7 @@
           <w:u w:val="single"/>
           <w:lang w:val="ru-RU"/>
         </w:rPr>
-        <w:t>сетей</w:t>
+        <w:t xml:space="preserve"> </w:t>
       </w:r>
       <w:r>
         <w:rPr>
@@ -1879,7 +1895,7 @@
           <w:u w:val="single"/>
           <w:lang w:val="ru-RU"/>
         </w:rPr>
-        <w:t xml:space="preserve"> для</w:t>
+        <w:t>сетей</w:t>
       </w:r>
       <w:r>
         <w:rPr>
@@ -1887,19 +1903,90 @@
           <w:u w:val="single"/>
           <w:lang w:val="ru-RU"/>
         </w:rPr>
-        <w:t xml:space="preserve"> задач </w:t>
+        <w:t xml:space="preserve"> (</w:t>
       </w:r>
       <w:r>
         <w:rPr>
           <w:sz w:val="22"/>
           <w:u w:val="single"/>
-          <w:lang w:val="ru-RU"/>
-        </w:rPr>
-        <w:t>анализа биржи и стратегии торговли брокера</w:t>
+        </w:rPr>
+        <w:t>CNN</w:t>
       </w:r>
       <w:r>
         <w:rPr>
           <w:sz w:val="22"/>
+          <w:u w:val="single"/>
+          <w:lang w:val="ru-RU"/>
+        </w:rPr>
+        <w:t>)</w:t>
+      </w:r>
+      <w:r>
+        <w:rPr>
+          <w:sz w:val="22"/>
+          <w:u w:val="single"/>
+          <w:lang w:val="ru-RU"/>
+        </w:rPr>
+        <w:t xml:space="preserve"> для</w:t>
+      </w:r>
+      <w:r>
+        <w:rPr>
+          <w:sz w:val="22"/>
+          <w:u w:val="single"/>
+          <w:lang w:val="ru-RU"/>
+        </w:rPr>
+        <w:t xml:space="preserve"> решения</w:t>
+      </w:r>
+      <w:r>
+        <w:rPr>
+          <w:sz w:val="22"/>
+          <w:u w:val="single"/>
+          <w:lang w:val="ru-RU"/>
+        </w:rPr>
+        <w:t xml:space="preserve"> задач</w:t>
+      </w:r>
+      <w:r>
+        <w:rPr>
+          <w:sz w:val="22"/>
+          <w:u w:val="single"/>
+          <w:lang w:val="ru-RU"/>
+        </w:rPr>
+        <w:t xml:space="preserve"> технического</w:t>
+      </w:r>
+      <w:r>
+        <w:rPr>
+          <w:sz w:val="22"/>
+          <w:u w:val="single"/>
+          <w:lang w:val="ru-RU"/>
+        </w:rPr>
+        <w:t xml:space="preserve"> </w:t>
+      </w:r>
+      <w:r>
+        <w:rPr>
+          <w:sz w:val="22"/>
+          <w:u w:val="single"/>
+          <w:lang w:val="ru-RU"/>
+        </w:rPr>
+        <w:t xml:space="preserve">анализа </w:t>
+      </w:r>
+      <w:r>
+        <w:rPr>
+          <w:sz w:val="22"/>
+          <w:u w:val="single"/>
+          <w:lang w:val="ru-RU"/>
+        </w:rPr>
+        <w:t>при управлении активами на фоновом рынке</w:t>
+      </w:r>
+      <w:r>
+        <w:rPr>
+          <w:sz w:val="22"/>
+          <w:u w:val="single"/>
+          <w:lang w:val="ru-RU"/>
+        </w:rPr>
+        <w:t xml:space="preserve"> </w:t>
+      </w:r>
+      <w:r>
+        <w:rPr>
+          <w:sz w:val="22"/>
           <w:lang w:val="ru-RU"/>
         </w:rPr>
         <w:t>_</w:t>
@@ -1923,35 +2010,21 @@
           <w:sz w:val="22"/>
           <w:lang w:val="ru-RU"/>
         </w:rPr>
-        <w:t>____</w:t>
+        <w:t>___</w:t>
       </w:r>
       <w:r>
         <w:rPr>
           <w:sz w:val="22"/>
           <w:lang w:val="ru-RU"/>
         </w:rPr>
+        <w:t>____________</w:t>
+      </w:r>
+      <w:r>
+        <w:rPr>
+          <w:sz w:val="22"/>
+          <w:lang w:val="ru-RU"/>
+        </w:rPr>
         <w:t>__</w:t>
-      </w:r>
-      <w:r>
-        <w:rPr>
-          <w:sz w:val="22"/>
-          <w:lang w:val="ru-RU"/>
-        </w:rPr>
-        <w:t>____________________</w:t>
-      </w:r>
-      <w:r>
-        <w:rPr>
-          <w:sz w:val="22"/>
-          <w:lang w:val="ru-RU"/>
-        </w:rPr>
-        <w:t>_____________________</w:t>
-      </w:r>
-      <w:r>
-        <w:rPr>
-          <w:sz w:val="22"/>
-          <w:lang w:val="ru-RU"/>
-        </w:rPr>
-        <w:t>_____________</w:t>
       </w:r>
     </w:p>
     <w:p>
@@ -2170,113 +2243,49 @@
           <w:sz w:val="22"/>
           <w:lang w:val="ru-RU"/>
         </w:rPr>
-        <w:t xml:space="preserve"> </w:t>
-      </w:r>
-      <w:proofErr w:type="spellStart"/>
+        <w:t xml:space="preserve"> нед., 50% к </w:t>
+      </w:r>
       <w:r>
         <w:rPr>
           <w:sz w:val="22"/>
           <w:lang w:val="ru-RU"/>
         </w:rPr>
-        <w:t>нед</w:t>
-      </w:r>
-      <w:proofErr w:type="spellEnd"/>
+        <w:t>11</w:t>
+      </w:r>
       <w:r>
         <w:rPr>
           <w:sz w:val="22"/>
           <w:lang w:val="ru-RU"/>
         </w:rPr>
-        <w:t xml:space="preserve">., 50% к </w:t>
+        <w:t xml:space="preserve"> нед., 75% к</w:t>
       </w:r>
       <w:r>
         <w:rPr>
           <w:sz w:val="22"/>
           <w:lang w:val="ru-RU"/>
         </w:rPr>
-        <w:t>11</w:t>
+        <w:t xml:space="preserve"> 14</w:t>
       </w:r>
       <w:r>
         <w:rPr>
           <w:sz w:val="22"/>
           <w:lang w:val="ru-RU"/>
         </w:rPr>
-        <w:t xml:space="preserve"> </w:t>
-      </w:r>
-      <w:proofErr w:type="spellStart"/>
+        <w:t xml:space="preserve"> нед., 100% к </w:t>
+      </w:r>
       <w:r>
         <w:rPr>
           <w:sz w:val="22"/>
           <w:lang w:val="ru-RU"/>
         </w:rPr>
-        <w:t>нед</w:t>
-      </w:r>
-      <w:proofErr w:type="spellEnd"/>
+        <w:t>16</w:t>
+      </w:r>
       <w:r>
         <w:rPr>
           <w:sz w:val="22"/>
           <w:lang w:val="ru-RU"/>
         </w:rPr>
-        <w:t>., 75% к</w:t>
-      </w:r>
-      <w:r>
-        <w:rPr>
-          <w:sz w:val="22"/>
-          <w:lang w:val="ru-RU"/>
-        </w:rPr>
-        <w:t xml:space="preserve"> 14</w:t>
-      </w:r>
-      <w:r>
-        <w:rPr>
-          <w:sz w:val="22"/>
-          <w:lang w:val="ru-RU"/>
-        </w:rPr>
-        <w:t xml:space="preserve"> </w:t>
-      </w:r>
-      <w:proofErr w:type="spellStart"/>
-      <w:r>
-        <w:rPr>
-          <w:sz w:val="22"/>
-          <w:lang w:val="ru-RU"/>
-        </w:rPr>
-        <w:t>нед</w:t>
-      </w:r>
-      <w:proofErr w:type="spellEnd"/>
-      <w:r>
-        <w:rPr>
-          <w:sz w:val="22"/>
-          <w:lang w:val="ru-RU"/>
-        </w:rPr>
-        <w:t xml:space="preserve">., 100% к </w:t>
-      </w:r>
-      <w:r>
-        <w:rPr>
-          <w:sz w:val="22"/>
-          <w:lang w:val="ru-RU"/>
-        </w:rPr>
-        <w:t>16</w:t>
-      </w:r>
-      <w:r>
-        <w:rPr>
-          <w:sz w:val="22"/>
-          <w:lang w:val="ru-RU"/>
-        </w:rPr>
-        <w:t xml:space="preserve"> </w:t>
-      </w:r>
-      <w:proofErr w:type="spellStart"/>
-      <w:r>
-        <w:rPr>
-          <w:sz w:val="22"/>
-          <w:lang w:val="ru-RU"/>
-        </w:rPr>
-        <w:t>нед</w:t>
-      </w:r>
-      <w:proofErr w:type="spellEnd"/>
-      <w:r>
-        <w:rPr>
-          <w:sz w:val="22"/>
-          <w:lang w:val="ru-RU"/>
-        </w:rPr>
-        <w:t>.</w:t>
+        <w:t xml:space="preserve"> нед.</w:t>
       </w:r>
     </w:p>
     <w:p>
@@ -2433,7 +2442,7 @@
           <w:sz w:val="22"/>
           <w:lang w:val="ru-RU"/>
         </w:rPr>
-        <w:t>2</w:t>
+        <w:t>8</w:t>
       </w:r>
       <w:r>
         <w:rPr>
@@ -4143,7 +4152,7 @@
                 <w:noProof/>
                 <w:webHidden/>
               </w:rPr>
-              <w:t>17</w:t>
+              <w:t>16</w:t>
             </w:r>
             <w:r>
               <w:rPr>
@@ -4194,21 +4203,7 @@
                 <w:rStyle w:val="a6"/>
                 <w:noProof/>
               </w:rPr>
-              <w:t>Проведение анал</w:t>
-            </w:r>
-            <w:r>
-              <w:rPr>
-                <w:rStyle w:val="a6"/>
-                <w:noProof/>
-              </w:rPr>
-              <w:t>и</w:t>
-            </w:r>
-            <w:r>
-              <w:rPr>
-                <w:rStyle w:val="a6"/>
-                <w:noProof/>
-              </w:rPr>
-              <w:t>зов</w:t>
+              <w:t>Проведение анализов</w:t>
             </w:r>
             <w:r>
               <w:rPr>
@@ -4249,7 +4244,7 @@
                 <w:noProof/>
                 <w:webHidden/>
               </w:rPr>
-              <w:t>19</w:t>
+              <w:t>18</w:t>
             </w:r>
             <w:r>
               <w:rPr>
@@ -4322,7 +4317,7 @@
                 <w:noProof/>
                 <w:webHidden/>
               </w:rPr>
-              <w:t>27</w:t>
+              <w:t>26</w:t>
             </w:r>
             <w:r>
               <w:rPr>
@@ -4395,7 +4390,7 @@
                 <w:noProof/>
                 <w:webHidden/>
               </w:rPr>
-              <w:t>28</w:t>
+              <w:t>27</w:t>
             </w:r>
             <w:r>
               <w:rPr>
@@ -4477,6 +4472,9 @@
         <w:spacing w:before="0" w:after="0" w:line="360" w:lineRule="auto"/>
         <w:ind w:firstLine="709"/>
         <w:jc w:val="both"/>
+        <w:rPr>
+          <w:lang w:val="en-US"/>
+        </w:rPr>
       </w:pPr>
       <w:r>
         <w:rPr>
@@ -4490,19 +4488,41 @@
         <w:rPr>
           <w:b/>
           <w:bCs/>
+          <w:lang w:val="en-US"/>
         </w:rPr>
         <w:t xml:space="preserve"> </w:t>
       </w:r>
       <w:r>
+        <w:rPr>
+          <w:lang w:val="en-US"/>
+        </w:rPr>
         <w:t xml:space="preserve">– </w:t>
       </w:r>
       <w:r>
+        <w:rPr>
+          <w:lang w:val="en-US"/>
+        </w:rPr>
+        <w:t xml:space="preserve">(Convolutional Neural Networks) </w:t>
+      </w:r>
+      <w:r>
         <w:t>С</w:t>
       </w:r>
       <w:r>
-        <w:t>верточная НС</w:t>
-      </w:r>
-      <w:r>
+        <w:t>верточная</w:t>
+      </w:r>
+      <w:r>
+        <w:rPr>
+          <w:lang w:val="en-US"/>
+        </w:rPr>
+        <w:t xml:space="preserve"> </w:t>
+      </w:r>
+      <w:r>
+        <w:t>НС</w:t>
+      </w:r>
+      <w:r>
+        <w:rPr>
+          <w:lang w:val="en-US"/>
+        </w:rPr>
         <w:t>.</w:t>
       </w:r>
     </w:p>
@@ -4512,6 +4532,9 @@
         <w:spacing w:before="0" w:after="0" w:line="360" w:lineRule="auto"/>
         <w:ind w:firstLine="709"/>
         <w:jc w:val="both"/>
+        <w:rPr>
+          <w:lang w:val="en-US"/>
+        </w:rPr>
       </w:pPr>
       <w:r>
         <w:rPr>
@@ -4528,7 +4551,28 @@
         <w:t xml:space="preserve"> – </w:t>
       </w:r>
       <w:r>
-        <w:t>Линейный перцептрон.</w:t>
+        <w:rPr>
+          <w:lang w:val="en-US"/>
+        </w:rPr>
+        <w:t xml:space="preserve">(Multilayer Perceptron) </w:t>
+      </w:r>
+      <w:r>
+        <w:t>Линейный</w:t>
+      </w:r>
+      <w:r>
+        <w:rPr>
+          <w:lang w:val="en-US"/>
+        </w:rPr>
+        <w:t xml:space="preserve"> </w:t>
+      </w:r>
+      <w:r>
+        <w:t>перцептрон</w:t>
+      </w:r>
+      <w:r>
+        <w:rPr>
+          <w:lang w:val="en-US"/>
+        </w:rPr>
+        <w:t>.</w:t>
       </w:r>
     </w:p>
     <w:p>
@@ -4555,14 +4599,15 @@
       <w:r>
         <w:t xml:space="preserve">– </w:t>
       </w:r>
-      <w:proofErr w:type="gramStart"/>
       <w:r>
         <w:t>Ф</w:t>
       </w:r>
       <w:r>
         <w:t>ункция</w:t>
       </w:r>
-      <w:proofErr w:type="gramEnd"/>
+      <w:r>
+        <w:t>,</w:t>
+      </w:r>
       <w:r>
         <w:t xml:space="preserve"> показывающая расстояние от предугаданного НС ответа до истинного ответа</w:t>
       </w:r>
@@ -4595,18 +4640,16 @@
         <w:t>–</w:t>
       </w:r>
       <w:r>
-        <w:t xml:space="preserve"> </w:t>
-      </w:r>
-      <w:proofErr w:type="gramStart"/>
-      <w:r>
-        <w:t>Ф</w:t>
+        <w:t xml:space="preserve"> Ф</w:t>
       </w:r>
       <w:r>
         <w:t>ункция</w:t>
       </w:r>
-      <w:proofErr w:type="gramEnd"/>
-      <w:r>
-        <w:t xml:space="preserve"> отвечающая за изменение весов синапсисов</w:t>
+      <w:r>
+        <w:t xml:space="preserve">, </w:t>
+      </w:r>
+      <w:r>
+        <w:t>отвечающая за изменение весов синапсисов</w:t>
       </w:r>
       <w:r>
         <w:t>.</w:t>
@@ -4822,6 +4865,144 @@
     </w:p>
     <w:p>
       <w:pPr>
+        <w:pStyle w:val="TextDefault"/>
+        <w:spacing w:before="0" w:after="0" w:line="360" w:lineRule="auto"/>
+        <w:ind w:firstLine="709"/>
+        <w:jc w:val="both"/>
+      </w:pPr>
+      <w:r>
+        <w:rPr>
+          <w:b/>
+          <w:bCs/>
+          <w:lang w:val="en-US"/>
+        </w:rPr>
+        <w:t>MSE</w:t>
+      </w:r>
+      <w:r>
+        <w:rPr>
+          <w:b/>
+          <w:bCs/>
+        </w:rPr>
+        <w:t xml:space="preserve"> </w:t>
+      </w:r>
+      <w:r>
+        <w:t>–</w:t>
+      </w:r>
+      <w:r>
+        <w:t xml:space="preserve"> (</w:t>
+      </w:r>
+      <w:r>
+        <w:rPr>
+          <w:lang w:val="en-US"/>
+        </w:rPr>
+        <w:t>Mean</w:t>
+      </w:r>
+      <w:r>
+        <w:t xml:space="preserve"> </w:t>
+      </w:r>
+      <w:r>
+        <w:rPr>
+          <w:lang w:val="en-US"/>
+        </w:rPr>
+        <w:t>Squared</w:t>
+      </w:r>
+      <w:r>
+        <w:t xml:space="preserve"> </w:t>
+      </w:r>
+      <w:r>
+        <w:rPr>
+          <w:lang w:val="en-US"/>
+        </w:rPr>
+        <w:t>Error</w:t>
+      </w:r>
+      <w:r>
+        <w:t xml:space="preserve">) </w:t>
+      </w:r>
+      <w:r>
+        <w:t>Метрика, используемая для оценки эффективности работы регрессионной модели</w:t>
+      </w:r>
+      <w:r>
+        <w:t>.</w:t>
+      </w:r>
+    </w:p>
+    <w:p>
+      <w:pPr>
+        <w:pStyle w:val="TextDefault"/>
+        <w:spacing w:before="0" w:after="0" w:line="360" w:lineRule="auto"/>
+        <w:ind w:firstLine="709"/>
+        <w:jc w:val="both"/>
+      </w:pPr>
+      <w:r>
+        <w:rPr>
+          <w:b/>
+          <w:bCs/>
+          <w:lang w:val="en-US"/>
+        </w:rPr>
+        <w:t>MAE</w:t>
+      </w:r>
+      <w:r>
+        <w:rPr>
+          <w:b/>
+          <w:bCs/>
+        </w:rPr>
+        <w:t xml:space="preserve"> </w:t>
+      </w:r>
+      <w:r>
+        <w:t>–</w:t>
+      </w:r>
+      <w:r>
+        <w:t xml:space="preserve"> </w:t>
+      </w:r>
+      <w:r>
+        <w:t>(</w:t>
+      </w:r>
+      <w:r>
+        <w:rPr>
+          <w:lang w:val="en-US"/>
+        </w:rPr>
+        <w:t>Mean</w:t>
+      </w:r>
+      <w:r>
+        <w:t xml:space="preserve"> </w:t>
+      </w:r>
+      <w:r>
+        <w:rPr>
+          <w:lang w:val="en-US"/>
+        </w:rPr>
+        <w:t>Absolute</w:t>
+      </w:r>
+      <w:r>
+        <w:t xml:space="preserve"> </w:t>
+      </w:r>
+      <w:r>
+        <w:rPr>
+          <w:lang w:val="en-US"/>
+        </w:rPr>
+        <w:t>Error</w:t>
+      </w:r>
+      <w:r>
+        <w:t>)</w:t>
+      </w:r>
+      <w:r>
+        <w:t xml:space="preserve"> </w:t>
+      </w:r>
+      <w:r>
+        <w:t>Метрика, используемая для оценки эффективности работы регрессионной модели</w:t>
+      </w:r>
+      <w:r>
+        <w:t>.</w:t>
+      </w:r>
+    </w:p>
+    <w:p>
+      <w:pPr>
+        <w:pStyle w:val="TextDefault"/>
+        <w:spacing w:before="0" w:after="0" w:line="360" w:lineRule="auto"/>
+        <w:ind w:firstLine="709"/>
+        <w:jc w:val="both"/>
+      </w:pPr>
+    </w:p>
+    <w:p>
+      <w:pPr>
         <w:ind w:firstLine="0"/>
         <w:rPr>
           <w:lang w:val="ru-RU"/>
@@ -4907,23 +5088,7 @@
           <w:szCs w:val="28"/>
           <w:lang w:val="ru-RU"/>
         </w:rPr>
-        <w:t xml:space="preserve"> различные подходы к построению моделей CNN, включая архитектуру сети, выбор оптимальных </w:t>
-      </w:r>
-      <w:proofErr w:type="spellStart"/>
-      <w:r>
-        <w:rPr>
-          <w:szCs w:val="28"/>
-          <w:lang w:val="ru-RU"/>
-        </w:rPr>
-        <w:t>гиперпараметров</w:t>
-      </w:r>
-      <w:proofErr w:type="spellEnd"/>
-      <w:r>
-        <w:rPr>
-          <w:szCs w:val="28"/>
-          <w:lang w:val="ru-RU"/>
-        </w:rPr>
-        <w:t xml:space="preserve"> и оптимизацию процесса обучения. </w:t>
+        <w:t xml:space="preserve"> различные подходы к построению моделей CNN, включая архитектуру сети, выбор оптимальных гиперпараметров и оптимизацию процесса обучения. </w:t>
       </w:r>
       <w:r>
         <w:rPr>
@@ -5056,11 +5221,9 @@
         </w:rPr>
         <w:t>рточная нейронная сеть (</w:t>
       </w:r>
-      <w:proofErr w:type="spellStart"/>
       <w:r>
         <w:t>ConvNet</w:t>
       </w:r>
-      <w:proofErr w:type="spellEnd"/>
       <w:r>
         <w:rPr>
           <w:lang w:val="ru-RU"/>
@@ -5191,6 +5354,8 @@
     <w:p>
       <w:pPr>
         <w:spacing w:after="0" w:line="360" w:lineRule="auto"/>
+        <w:ind w:firstLine="0"/>
+        <w:jc w:val="center"/>
       </w:pPr>
       <w:r>
         <w:rPr>
@@ -5249,6 +5414,7 @@
     <w:p>
       <w:pPr>
         <w:spacing w:after="0" w:line="360" w:lineRule="auto"/>
+        <w:ind w:firstLine="0"/>
         <w:jc w:val="center"/>
         <w:rPr>
           <w:lang w:val="ru-RU"/>
@@ -5400,16 +5566,14 @@
         </w:rPr>
         <w:t xml:space="preserve">Изучая </w:t>
       </w:r>
-      <w:proofErr w:type="gramStart"/>
       <w:r>
         <w:t>CNN</w:t>
       </w:r>
-      <w:proofErr w:type="gramEnd"/>
-      <w:r>
-        <w:rPr>
-          <w:lang w:val="ru-RU"/>
-        </w:rPr>
-        <w:t xml:space="preserve"> </w:t>
+      <w:r>
+        <w:rPr>
+          <w:lang w:val="ru-RU"/>
+        </w:rPr>
+        <w:t xml:space="preserve">, </w:t>
       </w:r>
       <w:r>
         <w:rPr>
@@ -5421,6 +5585,8 @@
     <w:p>
       <w:pPr>
         <w:spacing w:after="0" w:line="360" w:lineRule="auto"/>
+        <w:ind w:firstLine="0"/>
+        <w:jc w:val="center"/>
         <w:rPr>
           <w:lang w:val="ru-RU"/>
         </w:rPr>
@@ -5486,6 +5652,7 @@
     <w:p>
       <w:pPr>
         <w:spacing w:after="0" w:line="360" w:lineRule="auto"/>
+        <w:ind w:firstLine="0"/>
         <w:jc w:val="center"/>
         <w:rPr>
           <w:lang w:val="ru-RU"/>
@@ -5553,7 +5720,8 @@
     <w:p>
       <w:pPr>
         <w:spacing w:after="0" w:line="360" w:lineRule="auto"/>
-        <w:jc w:val="both"/>
+        <w:ind w:firstLine="0"/>
+        <w:jc w:val="center"/>
         <w:rPr>
           <w:lang w:val="ru-RU"/>
         </w:rPr>
@@ -5619,6 +5787,7 @@
     <w:p>
       <w:pPr>
         <w:spacing w:after="0" w:line="360" w:lineRule="auto"/>
+        <w:ind w:firstLine="0"/>
         <w:jc w:val="center"/>
         <w:rPr>
           <w:lang w:val="ru-RU"/>
@@ -5634,6 +5803,7 @@
     <w:p>
       <w:pPr>
         <w:spacing w:after="0" w:line="360" w:lineRule="auto"/>
+        <w:ind w:firstLine="0"/>
         <w:jc w:val="center"/>
         <w:rPr>
           <w:lang w:val="ru-RU"/>
@@ -5755,6 +5925,7 @@
     <w:p>
       <w:pPr>
         <w:spacing w:after="0" w:line="360" w:lineRule="auto"/>
+        <w:ind w:firstLine="0"/>
         <w:jc w:val="center"/>
         <w:rPr>
           <w:lang w:val="ru-RU"/>
@@ -5850,6 +6021,7 @@
     <w:p>
       <w:pPr>
         <w:spacing w:after="0" w:line="360" w:lineRule="auto"/>
+        <w:ind w:firstLine="0"/>
         <w:jc w:val="center"/>
         <w:rPr>
           <w:lang w:val="ru-RU"/>
@@ -5900,6 +6072,7 @@
     <w:p>
       <w:pPr>
         <w:spacing w:after="0" w:line="360" w:lineRule="auto"/>
+        <w:ind w:firstLine="0"/>
         <w:jc w:val="center"/>
         <w:rPr>
           <w:lang w:val="ru-RU"/>
@@ -5973,22 +6146,55 @@
         <w:r>
           <w:rPr>
             <w:rStyle w:val="a6"/>
-            <w:rFonts w:eastAsiaTheme="minorEastAsia"/>
             <w:lang w:val="ru-RU"/>
           </w:rPr>
-          <w:t>этом</w:t>
+          <w:t>данном</w:t>
         </w:r>
       </w:hyperlink>
       <w:r>
         <w:rPr>
+          <w:lang w:val="ru-RU"/>
+        </w:rPr>
+        <w:t xml:space="preserve"> </w:t>
+      </w:r>
+      <w:r>
+        <w:rPr>
           <w:rFonts w:eastAsiaTheme="minorEastAsia"/>
           <w:lang w:val="ru-RU"/>
         </w:rPr>
-        <w:t xml:space="preserve"> репозитории можно найти множество разных </w:t>
+        <w:t xml:space="preserve">репозитории </w:t>
       </w:r>
       <w:r>
         <w:rPr>
           <w:rFonts w:eastAsiaTheme="minorEastAsia"/>
+          <w:lang w:val="ru-RU"/>
+        </w:rPr>
+        <w:t xml:space="preserve">(См. </w:t>
+      </w:r>
+      <w:r>
+        <w:rPr>
+          <w:rFonts w:eastAsiaTheme="minorEastAsia"/>
+          <w:lang w:val="ru-RU"/>
+        </w:rPr>
+        <w:t>https://github.com/vdumoulin/conv_arithmetic/tree/master/gif</w:t>
+      </w:r>
+      <w:r>
+        <w:rPr>
+          <w:rFonts w:eastAsiaTheme="minorEastAsia"/>
+          <w:lang w:val="ru-RU"/>
+        </w:rPr>
+        <w:t xml:space="preserve">) </w:t>
+      </w:r>
+      <w:r>
+        <w:rPr>
+          <w:rFonts w:eastAsiaTheme="minorEastAsia"/>
+          <w:lang w:val="ru-RU"/>
+        </w:rPr>
+        <w:t xml:space="preserve">можно найти множество разных </w:t>
+      </w:r>
+      <w:r>
+        <w:rPr>
+          <w:rFonts w:eastAsiaTheme="minorEastAsia"/>
         </w:rPr>
         <w:t>GIF</w:t>
       </w:r>
@@ -5997,7 +6203,7 @@
           <w:rFonts w:eastAsiaTheme="minorEastAsia"/>
           <w:lang w:val="ru-RU"/>
         </w:rPr>
-        <w:t xml:space="preserve">- </w:t>
+        <w:t>-</w:t>
       </w:r>
       <w:r>
         <w:rPr>
@@ -6072,7 +6278,8 @@
     <w:p>
       <w:pPr>
         <w:spacing w:after="0" w:line="360" w:lineRule="auto"/>
-        <w:jc w:val="both"/>
+        <w:ind w:firstLine="0"/>
+        <w:jc w:val="center"/>
         <w:rPr>
           <w:lang w:val="ru-RU"/>
         </w:rPr>
@@ -6122,6 +6329,7 @@
     <w:p>
       <w:pPr>
         <w:spacing w:after="0" w:line="360" w:lineRule="auto"/>
+        <w:ind w:firstLine="0"/>
         <w:jc w:val="center"/>
         <w:rPr>
           <w:lang w:val="ru-RU"/>
@@ -6223,13 +6431,8 @@
         </w:rPr>
         <w:t>H</w:t>
       </w:r>
-      <w:proofErr w:type="spellStart"/>
-      <w:r>
-        <w:t>igh</w:t>
-      </w:r>
-      <w:proofErr w:type="spellEnd"/>
-      <w:r>
-        <w:t xml:space="preserve">, массив[N] со значениями </w:t>
+      <w:r>
+        <w:t xml:space="preserve">igh, массив[N] со значениями </w:t>
       </w:r>
       <w:r>
         <w:rPr>
@@ -6237,13 +6440,8 @@
         </w:rPr>
         <w:t>L</w:t>
       </w:r>
-      <w:proofErr w:type="spellStart"/>
-      <w:r>
-        <w:t>ow</w:t>
-      </w:r>
-      <w:proofErr w:type="spellEnd"/>
-      <w:r>
-        <w:t xml:space="preserve">, массив[N] со значениями EMA 200, </w:t>
+      <w:r>
+        <w:t xml:space="preserve">ow, массив[N] со значениями EMA 200, </w:t>
       </w:r>
       <w:r>
         <w:t xml:space="preserve">где </w:t>
@@ -6482,6 +6680,7 @@
     <w:p>
       <w:pPr>
         <w:spacing w:after="0" w:line="360" w:lineRule="auto"/>
+        <w:ind w:firstLine="0"/>
         <w:jc w:val="center"/>
         <w:rPr>
           <w:rFonts w:cs="Times New Roman"/>
@@ -6492,11 +6691,10 @@
         <w:rPr>
           <w:noProof/>
         </w:rPr>
-        <w:lastRenderedPageBreak/>
         <w:drawing>
-          <wp:inline distT="0" distB="0" distL="0" distR="0" wp14:anchorId="09FB531B" wp14:editId="63A7D612">
-            <wp:extent cx="8648055" cy="1992668"/>
-            <wp:effectExtent l="0" t="6350" r="0" b="0"/>
+          <wp:inline distT="0" distB="0" distL="0" distR="0" wp14:anchorId="09FB531B" wp14:editId="71862EB6">
+            <wp:extent cx="5870575" cy="1352686"/>
+            <wp:effectExtent l="0" t="0" r="0" b="0"/>
             <wp:docPr id="2037713504" name="Рисунок 3"/>
             <wp:cNvGraphicFramePr>
               <a:graphicFrameLocks xmlns:a="http://schemas.openxmlformats.org/drawingml/2006/main" noChangeAspect="1"/>
@@ -6524,9 +6722,9 @@
                     </a:stretch>
                   </pic:blipFill>
                   <pic:spPr bwMode="auto">
-                    <a:xfrm rot="5400000">
+                    <a:xfrm>
                       <a:off x="0" y="0"/>
-                      <a:ext cx="8696815" cy="2003903"/>
+                      <a:ext cx="6040553" cy="1391852"/>
                     </a:xfrm>
                     <a:prstGeom prst="rect">
                       <a:avLst/>
@@ -6546,6 +6744,7 @@
     <w:p>
       <w:pPr>
         <w:spacing w:after="0" w:line="360" w:lineRule="auto"/>
+        <w:ind w:firstLine="0"/>
         <w:jc w:val="center"/>
         <w:rPr>
           <w:lang w:val="ru-RU"/>
@@ -6569,6 +6768,24 @@
         </w:rPr>
         <w:t xml:space="preserve"> Архитектура НС.</w:t>
       </w:r>
+    </w:p>
+    <w:p>
+      <w:pPr>
+        <w:spacing w:after="0" w:line="360" w:lineRule="auto"/>
+        <w:rPr>
+          <w:rFonts w:cs="Times New Roman"/>
+          <w:lang w:val="ru-RU"/>
+        </w:rPr>
+      </w:pPr>
+    </w:p>
+    <w:p>
+      <w:pPr>
+        <w:spacing w:after="0" w:line="360" w:lineRule="auto"/>
+        <w:rPr>
+          <w:rFonts w:cs="Times New Roman"/>
+          <w:lang w:val="ru-RU"/>
+        </w:rPr>
+      </w:pPr>
     </w:p>
     <w:p>
       <w:pPr>
@@ -7558,29 +7775,7 @@
                 <w:sz w:val="22"/>
                 <w:lang w:eastAsia="ru-RU"/>
               </w:rPr>
-              <w:t xml:space="preserve">class </w:t>
-            </w:r>
-            <w:proofErr w:type="spellStart"/>
-            <w:r>
-              <w:rPr>
-                <w:rFonts w:ascii="Courier New" w:eastAsia="Times New Roman" w:hAnsi="Courier New" w:cs="Courier New"/>
-                <w:i/>
-                <w:iCs/>
-                <w:sz w:val="22"/>
-                <w:lang w:eastAsia="ru-RU"/>
-              </w:rPr>
-              <w:t>ConvNet</w:t>
-            </w:r>
-            <w:proofErr w:type="spellEnd"/>
-            <w:r>
-              <w:rPr>
-                <w:rFonts w:ascii="Courier New" w:eastAsia="Times New Roman" w:hAnsi="Courier New" w:cs="Courier New"/>
-                <w:i/>
-                <w:iCs/>
-                <w:sz w:val="22"/>
-                <w:lang w:eastAsia="ru-RU"/>
-              </w:rPr>
-              <w:t>(</w:t>
+              <w:t>class ConvNet(</w:t>
             </w:r>
             <w:proofErr w:type="spellStart"/>
             <w:proofErr w:type="gramStart"/>
@@ -8648,18 +8843,48 @@
                 <w:i/>
                 <w:iCs/>
                 <w:sz w:val="22"/>
+                <w:lang w:eastAsia="ru-RU"/>
+              </w:rPr>
+            </w:pPr>
+            <w:r>
+              <w:rPr>
+                <w:rFonts w:ascii="Courier New" w:eastAsia="Times New Roman" w:hAnsi="Courier New" w:cs="Courier New"/>
+                <w:i/>
+                <w:iCs/>
+                <w:sz w:val="22"/>
+                <w:lang w:eastAsia="ru-RU"/>
+              </w:rPr>
+              <w:t xml:space="preserve">        </w:t>
+            </w:r>
+            <w:r>
+              <w:rPr>
+                <w:rFonts w:ascii="Courier New" w:eastAsia="Times New Roman" w:hAnsi="Courier New" w:cs="Courier New"/>
+                <w:i/>
+                <w:iCs/>
+                <w:sz w:val="22"/>
+                <w:lang w:eastAsia="ru-RU"/>
+              </w:rPr>
+              <w:t xml:space="preserve"># </w:t>
+            </w:r>
+            <w:r>
+              <w:rPr>
+                <w:rFonts w:ascii="Courier New" w:eastAsia="Times New Roman" w:hAnsi="Courier New" w:cs="Courier New"/>
+                <w:i/>
+                <w:iCs/>
+                <w:sz w:val="22"/>
                 <w:lang w:val="ru-RU" w:eastAsia="ru-RU"/>
               </w:rPr>
-            </w:pPr>
-            <w:r>
-              <w:rPr>
-                <w:rFonts w:ascii="Courier New" w:eastAsia="Times New Roman" w:hAnsi="Courier New" w:cs="Courier New"/>
-                <w:i/>
-                <w:iCs/>
-                <w:sz w:val="22"/>
-                <w:lang w:eastAsia="ru-RU"/>
-              </w:rPr>
-              <w:t xml:space="preserve">        </w:t>
+              <w:t>линейный</w:t>
+            </w:r>
+            <w:r>
+              <w:rPr>
+                <w:rFonts w:ascii="Courier New" w:eastAsia="Times New Roman" w:hAnsi="Courier New" w:cs="Courier New"/>
+                <w:i/>
+                <w:iCs/>
+                <w:sz w:val="22"/>
+                <w:lang w:eastAsia="ru-RU"/>
+              </w:rPr>
+              <w:t xml:space="preserve"> </w:t>
             </w:r>
             <w:r>
               <w:rPr>
@@ -8669,7 +8894,17 @@
                 <w:sz w:val="22"/>
                 <w:lang w:val="ru-RU" w:eastAsia="ru-RU"/>
               </w:rPr>
-              <w:t xml:space="preserve"># </w:t>
+              <w:t>слой</w:t>
+            </w:r>
+            <w:r>
+              <w:rPr>
+                <w:rFonts w:ascii="Courier New" w:eastAsia="Times New Roman" w:hAnsi="Courier New" w:cs="Courier New"/>
+                <w:i/>
+                <w:iCs/>
+                <w:sz w:val="22"/>
+                <w:lang w:eastAsia="ru-RU"/>
+              </w:rPr>
+              <w:t xml:space="preserve"> 64 </w:t>
             </w:r>
             <w:r>
               <w:rPr>
@@ -8679,46 +8914,6 @@
                 <w:sz w:val="22"/>
                 <w:lang w:val="ru-RU" w:eastAsia="ru-RU"/>
               </w:rPr>
-              <w:t>линейный</w:t>
-            </w:r>
-            <w:r>
-              <w:rPr>
-                <w:rFonts w:ascii="Courier New" w:eastAsia="Times New Roman" w:hAnsi="Courier New" w:cs="Courier New"/>
-                <w:i/>
-                <w:iCs/>
-                <w:sz w:val="22"/>
-                <w:lang w:val="ru-RU" w:eastAsia="ru-RU"/>
-              </w:rPr>
-              <w:t xml:space="preserve"> </w:t>
-            </w:r>
-            <w:r>
-              <w:rPr>
-                <w:rFonts w:ascii="Courier New" w:eastAsia="Times New Roman" w:hAnsi="Courier New" w:cs="Courier New"/>
-                <w:i/>
-                <w:iCs/>
-                <w:sz w:val="22"/>
-                <w:lang w:val="ru-RU" w:eastAsia="ru-RU"/>
-              </w:rPr>
-              <w:t>слой</w:t>
-            </w:r>
-            <w:r>
-              <w:rPr>
-                <w:rFonts w:ascii="Courier New" w:eastAsia="Times New Roman" w:hAnsi="Courier New" w:cs="Courier New"/>
-                <w:i/>
-                <w:iCs/>
-                <w:sz w:val="22"/>
-                <w:lang w:val="ru-RU" w:eastAsia="ru-RU"/>
-              </w:rPr>
-              <w:t xml:space="preserve"> 64 </w:t>
-            </w:r>
-            <w:r>
-              <w:rPr>
-                <w:rFonts w:ascii="Courier New" w:eastAsia="Times New Roman" w:hAnsi="Courier New" w:cs="Courier New"/>
-                <w:i/>
-                <w:iCs/>
-                <w:sz w:val="22"/>
-                <w:lang w:val="ru-RU" w:eastAsia="ru-RU"/>
-              </w:rPr>
               <w:t>на</w:t>
             </w:r>
             <w:r>
@@ -8727,7 +8922,7 @@
                 <w:i/>
                 <w:iCs/>
                 <w:sz w:val="22"/>
-                <w:lang w:val="ru-RU" w:eastAsia="ru-RU"/>
+                <w:lang w:eastAsia="ru-RU"/>
               </w:rPr>
               <w:t xml:space="preserve"> 128</w:t>
             </w:r>
@@ -8741,7 +8936,7 @@
                 <w:i/>
                 <w:iCs/>
                 <w:sz w:val="22"/>
-                <w:lang w:val="ru-RU" w:eastAsia="ru-RU"/>
+                <w:lang w:eastAsia="ru-RU"/>
               </w:rPr>
             </w:pPr>
             <w:r>
@@ -8750,7 +8945,7 @@
                 <w:i/>
                 <w:iCs/>
                 <w:sz w:val="22"/>
-                <w:lang w:val="ru-RU" w:eastAsia="ru-RU"/>
+                <w:lang w:eastAsia="ru-RU"/>
               </w:rPr>
               <w:t xml:space="preserve">        </w:t>
             </w:r>
@@ -8771,7 +8966,7 @@
                 <w:i/>
                 <w:iCs/>
                 <w:sz w:val="22"/>
-                <w:lang w:val="ru-RU" w:eastAsia="ru-RU"/>
+                <w:lang w:eastAsia="ru-RU"/>
               </w:rPr>
               <w:t>.</w:t>
             </w:r>
@@ -8792,7 +8987,7 @@
                 <w:i/>
                 <w:iCs/>
                 <w:sz w:val="22"/>
-                <w:lang w:val="ru-RU" w:eastAsia="ru-RU"/>
+                <w:lang w:eastAsia="ru-RU"/>
               </w:rPr>
               <w:t xml:space="preserve">2 = </w:t>
             </w:r>
@@ -8807,6 +9002,26 @@
               </w:rPr>
               <w:t>nn</w:t>
             </w:r>
+            <w:r>
+              <w:rPr>
+                <w:rFonts w:ascii="Courier New" w:eastAsia="Times New Roman" w:hAnsi="Courier New" w:cs="Courier New"/>
+                <w:i/>
+                <w:iCs/>
+                <w:sz w:val="22"/>
+                <w:lang w:eastAsia="ru-RU"/>
+              </w:rPr>
+              <w:t>.</w:t>
+            </w:r>
+            <w:r>
+              <w:rPr>
+                <w:rFonts w:ascii="Courier New" w:eastAsia="Times New Roman" w:hAnsi="Courier New" w:cs="Courier New"/>
+                <w:i/>
+                <w:iCs/>
+                <w:sz w:val="22"/>
+                <w:lang w:eastAsia="ru-RU"/>
+              </w:rPr>
+              <w:t>Linear</w:t>
+            </w:r>
             <w:proofErr w:type="spellEnd"/>
             <w:r>
               <w:rPr>
@@ -8814,27 +9029,7 @@
                 <w:i/>
                 <w:iCs/>
                 <w:sz w:val="22"/>
-                <w:lang w:val="ru-RU" w:eastAsia="ru-RU"/>
-              </w:rPr>
-              <w:t>.</w:t>
-            </w:r>
-            <w:r>
-              <w:rPr>
-                <w:rFonts w:ascii="Courier New" w:eastAsia="Times New Roman" w:hAnsi="Courier New" w:cs="Courier New"/>
-                <w:i/>
-                <w:iCs/>
-                <w:sz w:val="22"/>
-                <w:lang w:eastAsia="ru-RU"/>
-              </w:rPr>
-              <w:t>Linear</w:t>
-            </w:r>
-            <w:r>
-              <w:rPr>
-                <w:rFonts w:ascii="Courier New" w:eastAsia="Times New Roman" w:hAnsi="Courier New" w:cs="Courier New"/>
-                <w:i/>
-                <w:iCs/>
-                <w:sz w:val="22"/>
-                <w:lang w:val="ru-RU" w:eastAsia="ru-RU"/>
+                <w:lang w:eastAsia="ru-RU"/>
               </w:rPr>
               <w:t>(128, 1)</w:t>
             </w:r>
@@ -8857,7 +9052,7 @@
                 <w:i/>
                 <w:iCs/>
                 <w:sz w:val="22"/>
-                <w:lang w:val="ru-RU" w:eastAsia="ru-RU"/>
+                <w:lang w:eastAsia="ru-RU"/>
               </w:rPr>
               <w:t xml:space="preserve">        </w:t>
             </w:r>
@@ -9944,14 +10139,12 @@
       <w:r>
         <w:t xml:space="preserve">но так как они прекратили его поддержку в 2016 году, воспользуемся модулем </w:t>
       </w:r>
-      <w:proofErr w:type="spellStart"/>
       <w:r>
         <w:rPr>
           <w:lang w:val="en-US"/>
         </w:rPr>
         <w:t>yfinance</w:t>
       </w:r>
-      <w:proofErr w:type="spellEnd"/>
       <w:r>
         <w:t>.</w:t>
       </w:r>
@@ -10622,6 +10815,7 @@
     <w:p>
       <w:pPr>
         <w:pStyle w:val="ac"/>
+        <w:ind w:firstLine="0"/>
         <w:jc w:val="center"/>
       </w:pPr>
       <w:r>
@@ -10629,10 +10823,10 @@
           <w:noProof/>
         </w:rPr>
         <w:drawing>
-          <wp:inline distT="0" distB="0" distL="0" distR="0" wp14:anchorId="7DA7D58B" wp14:editId="2AB83EFE">
-            <wp:extent cx="5476875" cy="2838450"/>
-            <wp:effectExtent l="0" t="0" r="9525" b="0"/>
-            <wp:docPr id="1578349223" name="Рисунок 1"/>
+          <wp:inline distT="0" distB="0" distL="0" distR="0" wp14:anchorId="330E566F" wp14:editId="45067419">
+            <wp:extent cx="6120765" cy="3147060"/>
+            <wp:effectExtent l="0" t="0" r="0" b="0"/>
+            <wp:docPr id="1551271656" name="Рисунок 1"/>
             <wp:cNvGraphicFramePr>
               <a:graphicFrameLocks xmlns:a="http://schemas.openxmlformats.org/drawingml/2006/main" noChangeAspect="1"/>
             </wp:cNvGraphicFramePr>
@@ -10640,30 +10834,23 @@
               <a:graphicData uri="http://schemas.openxmlformats.org/drawingml/2006/picture">
                 <pic:pic xmlns:pic="http://schemas.openxmlformats.org/drawingml/2006/picture">
                   <pic:nvPicPr>
-                    <pic:cNvPr id="1578349223" name=""/>
+                    <pic:cNvPr id="1551271656" name=""/>
                     <pic:cNvPicPr/>
                   </pic:nvPicPr>
-                  <pic:blipFill rotWithShape="1">
+                  <pic:blipFill>
                     <a:blip r:embed="rId17"/>
-                    <a:srcRect l="691" t="1324"/>
-                    <a:stretch/>
+                    <a:stretch>
+                      <a:fillRect/>
+                    </a:stretch>
                   </pic:blipFill>
-                  <pic:spPr bwMode="auto">
+                  <pic:spPr>
                     <a:xfrm>
                       <a:off x="0" y="0"/>
-                      <a:ext cx="5477639" cy="2838846"/>
+                      <a:ext cx="6120765" cy="3147060"/>
                     </a:xfrm>
                     <a:prstGeom prst="rect">
                       <a:avLst/>
                     </a:prstGeom>
-                    <a:ln>
-                      <a:noFill/>
-                    </a:ln>
-                    <a:extLst>
-                      <a:ext uri="{53640926-AAD7-44D8-BBD7-CCE9431645EC}">
-                        <a14:shadowObscured xmlns:a14="http://schemas.microsoft.com/office/drawing/2010/main"/>
-                      </a:ext>
-                    </a:extLst>
                   </pic:spPr>
                 </pic:pic>
               </a:graphicData>
@@ -10675,6 +10862,7 @@
     <w:p>
       <w:pPr>
         <w:pStyle w:val="ac"/>
+        <w:ind w:firstLine="0"/>
         <w:jc w:val="center"/>
       </w:pPr>
       <w:r>
@@ -10700,53 +10888,27 @@
         </w:rPr>
         <w:lastRenderedPageBreak/>
         <w:tab/>
-        <w:t>Получив такую таблицу, можно приступать к заполнению колонок «Stop-</w:t>
-      </w:r>
-      <w:proofErr w:type="spellStart"/>
-      <w:r>
-        <w:rPr>
-          <w:lang w:val="ru-RU"/>
-        </w:rPr>
-        <w:t>Loss</w:t>
-      </w:r>
-      <w:proofErr w:type="spellEnd"/>
-      <w:r>
-        <w:rPr>
-          <w:lang w:val="ru-RU"/>
-        </w:rPr>
-        <w:t>» и «Take-</w:t>
-      </w:r>
-      <w:proofErr w:type="spellStart"/>
-      <w:r>
-        <w:rPr>
-          <w:lang w:val="ru-RU"/>
-        </w:rPr>
-        <w:t>Profit</w:t>
-      </w:r>
-      <w:proofErr w:type="spellEnd"/>
-      <w:r>
-        <w:rPr>
-          <w:lang w:val="ru-RU"/>
-        </w:rPr>
-        <w:t>». Данные колонки заполняются брокером от руки в зависимости от принятой им стратегии ведения торгов. После заполнения этих колонок, наша таблица будет готова.</w:t>
+        <w:t>Получив такую таблицу, можно приступать к заполнению колонок «Stop-Loss» и «Take-Profit». Данные колонки заполняются брокером от руки в зависимости от принятой им стратегии ведения торгов. После заполнения этих колонок, наша таблица будет готова.</w:t>
       </w:r>
     </w:p>
     <w:p>
       <w:pPr>
         <w:ind w:firstLine="0"/>
-        <w:rPr>
-          <w:lang w:val="ru-RU"/>
-        </w:rPr>
-      </w:pPr>
-      <w:r>
-        <w:rPr>
+        <w:jc w:val="center"/>
+        <w:rPr>
+          <w:lang w:val="ru-RU"/>
+        </w:rPr>
+      </w:pPr>
+      <w:r>
+        <w:rPr>
+          <w:noProof/>
           <w:lang w:val="ru-RU"/>
         </w:rPr>
         <w:drawing>
-          <wp:inline distT="0" distB="0" distL="0" distR="0" wp14:anchorId="711159DA" wp14:editId="41B0EE0A">
-            <wp:extent cx="6096851" cy="3048425"/>
+          <wp:inline distT="0" distB="0" distL="0" distR="0" wp14:anchorId="768557B6" wp14:editId="093B0749">
+            <wp:extent cx="6120765" cy="3147060"/>
             <wp:effectExtent l="0" t="0" r="0" b="0"/>
-            <wp:docPr id="809177469" name="Рисунок 1"/>
+            <wp:docPr id="1204379879" name="Рисунок 1"/>
             <wp:cNvGraphicFramePr>
               <a:graphicFrameLocks xmlns:a="http://schemas.openxmlformats.org/drawingml/2006/main" noChangeAspect="1"/>
             </wp:cNvGraphicFramePr>
@@ -10754,7 +10916,7 @@
               <a:graphicData uri="http://schemas.openxmlformats.org/drawingml/2006/picture">
                 <pic:pic xmlns:pic="http://schemas.openxmlformats.org/drawingml/2006/picture">
                   <pic:nvPicPr>
-                    <pic:cNvPr id="809177469" name=""/>
+                    <pic:cNvPr id="1204379879" name=""/>
                     <pic:cNvPicPr/>
                   </pic:nvPicPr>
                   <pic:blipFill>
@@ -10766,7 +10928,7 @@
                   <pic:spPr>
                     <a:xfrm>
                       <a:off x="0" y="0"/>
-                      <a:ext cx="6096851" cy="3048425"/>
+                      <a:ext cx="6120765" cy="3147060"/>
                     </a:xfrm>
                     <a:prstGeom prst="rect">
                       <a:avLst/>
@@ -10782,16 +10944,11 @@
     <w:p>
       <w:pPr>
         <w:pStyle w:val="ac"/>
+        <w:ind w:firstLine="0"/>
         <w:jc w:val="center"/>
       </w:pPr>
       <w:r>
-        <w:t xml:space="preserve">Рисунок </w:t>
-      </w:r>
-      <w:r>
-        <w:t>9</w:t>
-      </w:r>
-      <w:r>
-        <w:t>. Итоговый вид таблицы датасета</w:t>
+        <w:t>Рисунок 9. Итоговый вид таблицы датасета</w:t>
       </w:r>
     </w:p>
     <w:p>
@@ -10829,15 +10986,13 @@
         <w:pStyle w:val="ac"/>
       </w:pPr>
       <w:r>
-        <w:t xml:space="preserve">Чтобы НС хорошо работала требуется обучить её на данных из всего датасета. Прогоняя эти данные снова и </w:t>
-      </w:r>
-      <w:proofErr w:type="gramStart"/>
-      <w:r>
-        <w:t>снова</w:t>
-      </w:r>
-      <w:proofErr w:type="gramEnd"/>
-      <w:r>
-        <w:t xml:space="preserve"> мы повышаем вероятность более правильного ответа НС. Прогон всего датасета через НС называется – эпоха. Совсем не обязательно в одной эпохе обучать НС всем датасетом за раз, можно разбить его на меньшие части. Такие части называют – бач данных.</w:t>
+        <w:t xml:space="preserve">Чтобы НС хорошо работала требуется обучить её на данных из всего датасета. Прогоняя эти данные </w:t>
+      </w:r>
+      <w:r>
+        <w:t xml:space="preserve">повторно множество раз, </w:t>
+      </w:r>
+      <w:r>
+        <w:t>мы повышаем вероятность более правильного ответа НС. Прогон всего датасета через НС называется – эпоха. Совсем не обязательно в одной эпохе обучать НС всем датасетом за раз, можно разбить его на меньшие части. Такие части называют – бач данных.</w:t>
       </w:r>
     </w:p>
     <w:p>
@@ -11836,9 +11991,19 @@
                 <w:i/>
                 <w:iCs/>
                 <w:sz w:val="22"/>
+                <w:lang w:eastAsia="ru-RU"/>
+              </w:rPr>
+              <w:t xml:space="preserve">        </w:t>
+            </w:r>
+            <w:r>
+              <w:rPr>
+                <w:rFonts w:ascii="Courier New" w:eastAsia="Times New Roman" w:hAnsi="Courier New" w:cs="Courier New"/>
+                <w:i/>
+                <w:iCs/>
+                <w:sz w:val="22"/>
                 <w:lang w:val="ru-RU" w:eastAsia="ru-RU"/>
               </w:rPr>
-              <w:t xml:space="preserve">        # </w:t>
+              <w:t xml:space="preserve"># </w:t>
             </w:r>
             <w:r>
               <w:rPr>
@@ -11933,17 +12098,17 @@
                 <w:i/>
                 <w:iCs/>
                 <w:sz w:val="22"/>
+                <w:lang w:eastAsia="ru-RU"/>
+              </w:rPr>
+            </w:pPr>
+            <w:r>
+              <w:rPr>
+                <w:rFonts w:ascii="Courier New" w:eastAsia="Times New Roman" w:hAnsi="Courier New" w:cs="Courier New"/>
+                <w:i/>
+                <w:iCs/>
+                <w:sz w:val="22"/>
                 <w:lang w:val="ru-RU" w:eastAsia="ru-RU"/>
               </w:rPr>
-            </w:pPr>
-            <w:r>
-              <w:rPr>
-                <w:rFonts w:ascii="Courier New" w:eastAsia="Times New Roman" w:hAnsi="Courier New" w:cs="Courier New"/>
-                <w:i/>
-                <w:iCs/>
-                <w:sz w:val="22"/>
-                <w:lang w:val="ru-RU" w:eastAsia="ru-RU"/>
-              </w:rPr>
               <w:t xml:space="preserve">        </w:t>
             </w:r>
             <w:r>
@@ -11962,7 +12127,7 @@
                 <w:i/>
                 <w:iCs/>
                 <w:sz w:val="22"/>
-                <w:lang w:val="ru-RU" w:eastAsia="ru-RU"/>
+                <w:lang w:eastAsia="ru-RU"/>
               </w:rPr>
               <w:t xml:space="preserve"> = </w:t>
             </w:r>
@@ -11982,7 +12147,7 @@
                 <w:i/>
                 <w:iCs/>
                 <w:sz w:val="22"/>
-                <w:lang w:val="ru-RU" w:eastAsia="ru-RU"/>
+                <w:lang w:eastAsia="ru-RU"/>
               </w:rPr>
               <w:t>.</w:t>
             </w:r>
@@ -12002,7 +12167,7 @@
                 <w:i/>
                 <w:iCs/>
                 <w:sz w:val="22"/>
-                <w:lang w:val="ru-RU" w:eastAsia="ru-RU"/>
+                <w:lang w:eastAsia="ru-RU"/>
               </w:rPr>
               <w:t>(</w:t>
             </w:r>
@@ -12022,7 +12187,7 @@
                 <w:i/>
                 <w:iCs/>
                 <w:sz w:val="22"/>
-                <w:lang w:val="ru-RU" w:eastAsia="ru-RU"/>
+                <w:lang w:eastAsia="ru-RU"/>
               </w:rPr>
               <w:t>)</w:t>
             </w:r>
@@ -12045,7 +12210,7 @@
                 <w:i/>
                 <w:iCs/>
                 <w:sz w:val="22"/>
-                <w:lang w:val="ru-RU" w:eastAsia="ru-RU"/>
+                <w:lang w:eastAsia="ru-RU"/>
               </w:rPr>
               <w:t xml:space="preserve">        </w:t>
             </w:r>
@@ -12352,28 +12517,38 @@
                 <w:i/>
                 <w:iCs/>
                 <w:sz w:val="22"/>
+                <w:lang w:eastAsia="ru-RU"/>
+              </w:rPr>
+            </w:pPr>
+            <w:r>
+              <w:rPr>
+                <w:rFonts w:ascii="Courier New" w:eastAsia="Times New Roman" w:hAnsi="Courier New" w:cs="Courier New"/>
+                <w:i/>
+                <w:iCs/>
+                <w:sz w:val="22"/>
+                <w:lang w:eastAsia="ru-RU"/>
+              </w:rPr>
+              <w:t xml:space="preserve">        #</w:t>
+            </w:r>
+            <w:r>
+              <w:rPr>
+                <w:rFonts w:ascii="Courier New" w:eastAsia="Times New Roman" w:hAnsi="Courier New" w:cs="Courier New"/>
+                <w:i/>
+                <w:iCs/>
+                <w:sz w:val="22"/>
+                <w:lang w:eastAsia="ru-RU"/>
+              </w:rPr>
+              <w:t xml:space="preserve"> </w:t>
+            </w:r>
+            <w:r>
+              <w:rPr>
+                <w:rFonts w:ascii="Courier New" w:eastAsia="Times New Roman" w:hAnsi="Courier New" w:cs="Courier New"/>
+                <w:i/>
+                <w:iCs/>
+                <w:sz w:val="22"/>
                 <w:lang w:val="ru-RU" w:eastAsia="ru-RU"/>
               </w:rPr>
-            </w:pPr>
-            <w:r>
-              <w:rPr>
-                <w:rFonts w:ascii="Courier New" w:eastAsia="Times New Roman" w:hAnsi="Courier New" w:cs="Courier New"/>
-                <w:i/>
-                <w:iCs/>
-                <w:sz w:val="22"/>
-                <w:lang w:eastAsia="ru-RU"/>
-              </w:rPr>
-              <w:t xml:space="preserve">        #</w:t>
-            </w:r>
-            <w:r>
-              <w:rPr>
-                <w:rFonts w:ascii="Courier New" w:eastAsia="Times New Roman" w:hAnsi="Courier New" w:cs="Courier New"/>
-                <w:i/>
-                <w:iCs/>
-                <w:sz w:val="22"/>
-                <w:lang w:val="ru-RU" w:eastAsia="ru-RU"/>
-              </w:rPr>
-              <w:t xml:space="preserve"> Считаем</w:t>
+              <w:t>Считаем</w:t>
             </w:r>
             <w:r>
               <w:rPr>
@@ -12640,9 +12815,19 @@
                 <w:i/>
                 <w:iCs/>
                 <w:sz w:val="22"/>
+                <w:lang w:eastAsia="ru-RU"/>
+              </w:rPr>
+              <w:t xml:space="preserve"> </w:t>
+            </w:r>
+            <w:r>
+              <w:rPr>
+                <w:rFonts w:ascii="Courier New" w:eastAsia="Times New Roman" w:hAnsi="Courier New" w:cs="Courier New"/>
+                <w:i/>
+                <w:iCs/>
+                <w:sz w:val="22"/>
                 <w:lang w:val="ru-RU" w:eastAsia="ru-RU"/>
               </w:rPr>
-              <w:t xml:space="preserve"> Обновляем</w:t>
+              <w:t>Обновляем</w:t>
             </w:r>
             <w:r>
               <w:rPr>
@@ -13401,13 +13586,13 @@
         </w:rPr>
       </w:pPr>
       <w:r>
+        <w:lastRenderedPageBreak/>
         <w:t xml:space="preserve">Исследуемая задача более всего похожа на задачу регрессии, основываясь на этом, максимально логичным решением будет использовать функцию </w:t>
       </w:r>
       <w:r>
         <w:rPr>
           <w:lang w:val="en-US"/>
         </w:rPr>
-        <w:lastRenderedPageBreak/>
         <w:t>MSELoss</w:t>
       </w:r>
       <w:r>
@@ -13554,6 +13739,7 @@
     <w:p>
       <w:pPr>
         <w:pStyle w:val="ac"/>
+        <w:ind w:firstLine="0"/>
         <w:jc w:val="center"/>
         <w:rPr>
           <w:lang w:val="en-US"/>
@@ -13616,6 +13802,7 @@
     <w:p>
       <w:pPr>
         <w:pStyle w:val="ac"/>
+        <w:ind w:firstLine="0"/>
         <w:jc w:val="center"/>
       </w:pPr>
       <w:r>
@@ -13657,6 +13844,7 @@
     <w:p>
       <w:pPr>
         <w:pStyle w:val="ac"/>
+        <w:ind w:firstLine="0"/>
         <w:jc w:val="center"/>
         <w:rPr>
           <w:lang w:val="en-US"/>
@@ -13722,6 +13910,7 @@
     <w:p>
       <w:pPr>
         <w:pStyle w:val="ac"/>
+        <w:ind w:firstLine="0"/>
         <w:jc w:val="center"/>
       </w:pPr>
       <w:r>
@@ -13740,9 +13929,6 @@
         <w:t>M</w:t>
       </w:r>
       <w:r>
-        <w:rPr>
-          <w:lang w:val="en-US"/>
-        </w:rPr>
         <w:t>А</w:t>
       </w:r>
       <w:r>
@@ -13924,28 +14110,40 @@
         <w:t xml:space="preserve">. </w:t>
       </w:r>
       <w:r>
-        <w:t xml:space="preserve">Также рассмотрим разное количество эпох (50, 100, 200, 400, 800, 1600, 3200, 6400, 10000). Все предложенные параметры нужны нам, чтобы четко понять как </w:t>
+        <w:t xml:space="preserve">Также </w:t>
       </w:r>
       <w:r>
         <w:lastRenderedPageBreak/>
-        <w:t>архитектура НС, функция-потерь и количество эпох влияют на итоговый результат.</w:t>
+        <w:t>рассмотрим разное количество эпох (50, 100, 200, 400, 800, 1600, 3200, 6400, 10000). Все предложенные параметры нужны нам, чтобы четко понять как архитектура НС, функция-потерь и количество эпох влияют на итоговый результат.</w:t>
       </w:r>
     </w:p>
     <w:p>
       <w:pPr>
         <w:pStyle w:val="ac"/>
+      </w:pPr>
+      <w:r>
+        <w:t xml:space="preserve">Полученные результаты представлены ниже. График красного цвета – требуемый (истинный) результат. График синего цвета – результат, предугаданный НС. По оси Х – номера сущностей из тестового датасета. По оси У – </w:t>
+      </w:r>
+      <w:r>
+        <w:t>“</w:t>
+      </w:r>
+      <w:r>
         <w:rPr>
           <w:lang w:val="en-US"/>
         </w:rPr>
-      </w:pPr>
-      <w:r>
-        <w:t xml:space="preserve">Полученные результаты представлены ниже. График красного цвета – требуемый (истинный) результат. График синего цвета – результат, предугаданный НС. По оси Х – номера сущностей из тестового датасета. По оси У – </w:t>
+        <w:t>stop</w:t>
+      </w:r>
+      <w:r>
+        <w:t xml:space="preserve"> </w:t>
       </w:r>
       <w:r>
         <w:rPr>
           <w:lang w:val="en-US"/>
         </w:rPr>
-        <w:t>“stop loss”.</w:t>
+        <w:t>loss</w:t>
+      </w:r>
+      <w:r>
+        <w:t>”.</w:t>
       </w:r>
     </w:p>
     <w:p>
@@ -13968,6 +14166,7 @@
     <w:p>
       <w:pPr>
         <w:pStyle w:val="ac"/>
+        <w:ind w:firstLine="0"/>
         <w:jc w:val="center"/>
         <w:rPr>
           <w:noProof/>
@@ -13978,9 +14177,9 @@
           <w:noProof/>
         </w:rPr>
         <w:drawing>
-          <wp:inline distT="0" distB="0" distL="0" distR="0" wp14:anchorId="0CB58575" wp14:editId="3B4F45B1">
-            <wp:extent cx="1952056" cy="1559560"/>
-            <wp:effectExtent l="0" t="0" r="0" b="2540"/>
+          <wp:inline distT="0" distB="0" distL="0" distR="0" wp14:anchorId="0CB58575" wp14:editId="5E9285E0">
+            <wp:extent cx="2081816" cy="1663230"/>
+            <wp:effectExtent l="0" t="0" r="0" b="0"/>
             <wp:docPr id="2" name="Рисунок 1">
               <a:extLst xmlns:a="http://schemas.openxmlformats.org/drawingml/2006/main">
                 <a:ext uri="{FF2B5EF4-FFF2-40B4-BE49-F238E27FC236}">
@@ -14015,7 +14214,7 @@
                   <pic:spPr>
                     <a:xfrm>
                       <a:off x="0" y="0"/>
-                      <a:ext cx="1962866" cy="1568197"/>
+                      <a:ext cx="2121573" cy="1694994"/>
                     </a:xfrm>
                     <a:prstGeom prst="rect">
                       <a:avLst/>
@@ -14038,9 +14237,9 @@
           <w:noProof/>
         </w:rPr>
         <w:drawing>
-          <wp:inline distT="0" distB="0" distL="0" distR="0" wp14:anchorId="44A404E8" wp14:editId="247C3CEE">
-            <wp:extent cx="1935660" cy="1542088"/>
-            <wp:effectExtent l="0" t="0" r="7620" b="1270"/>
+          <wp:inline distT="0" distB="0" distL="0" distR="0" wp14:anchorId="44A404E8" wp14:editId="23E15CD5">
+            <wp:extent cx="2068384" cy="1647825"/>
+            <wp:effectExtent l="0" t="0" r="8255" b="0"/>
             <wp:docPr id="13" name="Рисунок 12">
               <a:extLst xmlns:a="http://schemas.openxmlformats.org/drawingml/2006/main">
                 <a:ext uri="{FF2B5EF4-FFF2-40B4-BE49-F238E27FC236}">
@@ -14075,7 +14274,7 @@
                   <pic:spPr>
                     <a:xfrm>
                       <a:off x="0" y="0"/>
-                      <a:ext cx="1955188" cy="1557645"/>
+                      <a:ext cx="2114425" cy="1684505"/>
                     </a:xfrm>
                     <a:prstGeom prst="rect">
                       <a:avLst/>
@@ -14091,19 +14290,17 @@
     <w:p>
       <w:pPr>
         <w:pStyle w:val="ac"/>
+        <w:ind w:firstLine="0"/>
         <w:jc w:val="center"/>
-        <w:rPr>
-          <w:lang w:val="en-US"/>
-        </w:rPr>
       </w:pPr>
       <w:r>
         <w:rPr>
           <w:noProof/>
         </w:rPr>
         <w:drawing>
-          <wp:inline distT="0" distB="0" distL="0" distR="0" wp14:anchorId="241615F3" wp14:editId="64EF106A">
-            <wp:extent cx="1853268" cy="1483995"/>
-            <wp:effectExtent l="0" t="0" r="0" b="1905"/>
+          <wp:inline distT="0" distB="0" distL="0" distR="0" wp14:anchorId="241615F3" wp14:editId="52C9C25D">
+            <wp:extent cx="2028825" cy="1624571"/>
+            <wp:effectExtent l="0" t="0" r="0" b="0"/>
             <wp:docPr id="50" name="Рисунок 49">
               <a:extLst xmlns:a="http://schemas.openxmlformats.org/drawingml/2006/main">
                 <a:ext uri="{FF2B5EF4-FFF2-40B4-BE49-F238E27FC236}">
@@ -14138,7 +14335,7 @@
                   <pic:spPr>
                     <a:xfrm>
                       <a:off x="0" y="0"/>
-                      <a:ext cx="1871647" cy="1498712"/>
+                      <a:ext cx="2061135" cy="1650443"/>
                     </a:xfrm>
                     <a:prstGeom prst="rect">
                       <a:avLst/>
@@ -14161,9 +14358,9 @@
           <w:noProof/>
         </w:rPr>
         <w:drawing>
-          <wp:inline distT="0" distB="0" distL="0" distR="0" wp14:anchorId="4F5DC3EC" wp14:editId="617FEBC7">
-            <wp:extent cx="1832630" cy="1450975"/>
-            <wp:effectExtent l="0" t="0" r="0" b="0"/>
+          <wp:inline distT="0" distB="0" distL="0" distR="0" wp14:anchorId="4F5DC3EC" wp14:editId="2DC8D066">
+            <wp:extent cx="2038350" cy="1613853"/>
+            <wp:effectExtent l="0" t="0" r="0" b="5715"/>
             <wp:docPr id="33" name="Рисунок 32">
               <a:extLst xmlns:a="http://schemas.openxmlformats.org/drawingml/2006/main">
                 <a:ext uri="{FF2B5EF4-FFF2-40B4-BE49-F238E27FC236}">
@@ -14198,7 +14395,7 @@
                   <pic:spPr>
                     <a:xfrm>
                       <a:off x="0" y="0"/>
-                      <a:ext cx="1839172" cy="1456155"/>
+                      <a:ext cx="2061970" cy="1632554"/>
                     </a:xfrm>
                     <a:prstGeom prst="rect">
                       <a:avLst/>
@@ -14217,6 +14414,7 @@
     <w:p>
       <w:pPr>
         <w:pStyle w:val="ac"/>
+        <w:ind w:firstLine="0"/>
         <w:jc w:val="center"/>
       </w:pPr>
       <w:r>
@@ -14312,9 +14510,6 @@
         <w:t xml:space="preserve">Используя </w:t>
       </w:r>
       <w:r>
-        <w:rPr>
-          <w:lang w:val="en-US"/>
-        </w:rPr>
         <w:t>10</w:t>
       </w:r>
       <w:r>
@@ -14330,6 +14525,7 @@
     <w:p>
       <w:pPr>
         <w:pStyle w:val="ac"/>
+        <w:ind w:firstLine="0"/>
         <w:jc w:val="center"/>
         <w:rPr>
           <w:noProof/>
@@ -14346,8 +14542,8 @@
           <w:noProof/>
         </w:rPr>
         <w:drawing>
-          <wp:inline distT="0" distB="0" distL="0" distR="0" wp14:anchorId="79640016" wp14:editId="4D07DA76">
-            <wp:extent cx="2142972" cy="1740682"/>
+          <wp:inline distT="0" distB="0" distL="0" distR="0" wp14:anchorId="79640016" wp14:editId="57841B4C">
+            <wp:extent cx="2124029" cy="1647825"/>
             <wp:effectExtent l="0" t="0" r="0" b="0"/>
             <wp:docPr id="3" name="Рисунок 2">
               <a:extLst xmlns:a="http://schemas.openxmlformats.org/drawingml/2006/main">
@@ -14374,20 +14570,27 @@
                       <a:picLocks noChangeAspect="1"/>
                     </pic:cNvPicPr>
                   </pic:nvPicPr>
-                  <pic:blipFill>
+                  <pic:blipFill rotWithShape="1">
                     <a:blip r:embed="rId26"/>
-                    <a:stretch>
-                      <a:fillRect/>
-                    </a:stretch>
+                    <a:srcRect b="4490"/>
+                    <a:stretch/>
                   </pic:blipFill>
-                  <pic:spPr>
+                  <pic:spPr bwMode="auto">
                     <a:xfrm>
                       <a:off x="0" y="0"/>
-                      <a:ext cx="2151751" cy="1747813"/>
+                      <a:ext cx="2133304" cy="1655021"/>
                     </a:xfrm>
                     <a:prstGeom prst="rect">
                       <a:avLst/>
                     </a:prstGeom>
+                    <a:ln>
+                      <a:noFill/>
+                    </a:ln>
+                    <a:extLst>
+                      <a:ext uri="{53640926-AAD7-44D8-BBD7-CCE9431645EC}">
+                        <a14:shadowObscured xmlns:a14="http://schemas.microsoft.com/office/drawing/2010/main"/>
+                      </a:ext>
+                    </a:extLst>
                   </pic:spPr>
                 </pic:pic>
               </a:graphicData>
@@ -14406,9 +14609,9 @@
           <w:noProof/>
         </w:rPr>
         <w:drawing>
-          <wp:inline distT="0" distB="0" distL="0" distR="0" wp14:anchorId="401556DB" wp14:editId="7095882F">
-            <wp:extent cx="2040756" cy="1647722"/>
-            <wp:effectExtent l="0" t="0" r="0" b="0"/>
+          <wp:inline distT="0" distB="0" distL="0" distR="0" wp14:anchorId="401556DB" wp14:editId="6A1928E1">
+            <wp:extent cx="2066925" cy="1668852"/>
+            <wp:effectExtent l="0" t="0" r="0" b="7620"/>
             <wp:docPr id="14" name="Рисунок 13">
               <a:extLst xmlns:a="http://schemas.openxmlformats.org/drawingml/2006/main">
                 <a:ext uri="{FF2B5EF4-FFF2-40B4-BE49-F238E27FC236}">
@@ -14443,7 +14646,7 @@
                   <pic:spPr>
                     <a:xfrm>
                       <a:off x="0" y="0"/>
-                      <a:ext cx="2056225" cy="1660212"/>
+                      <a:ext cx="2099024" cy="1694769"/>
                     </a:xfrm>
                     <a:prstGeom prst="rect">
                       <a:avLst/>
@@ -14459,6 +14662,7 @@
     <w:p>
       <w:pPr>
         <w:pStyle w:val="ac"/>
+        <w:ind w:firstLine="0"/>
         <w:jc w:val="center"/>
       </w:pPr>
       <w:r>
@@ -14589,6 +14793,7 @@
     <w:p>
       <w:pPr>
         <w:pStyle w:val="ac"/>
+        <w:ind w:firstLine="0"/>
         <w:jc w:val="center"/>
       </w:pPr>
       <w:r>
@@ -14598,120 +14803,115 @@
         <w:t>1</w:t>
       </w:r>
       <w:r>
+        <w:t>2</w:t>
+      </w:r>
+      <w:r>
+        <w:t xml:space="preserve">. Тест с </w:t>
+      </w:r>
+      <w:r>
+        <w:t>10</w:t>
+      </w:r>
+      <w:r>
+        <w:t xml:space="preserve">0 эпохами (слева – </w:t>
+      </w:r>
+      <w:r>
         <w:rPr>
           <w:lang w:val="en-US"/>
         </w:rPr>
-        <w:t>2</w:t>
-      </w:r>
-      <w:r>
-        <w:t xml:space="preserve">. Тест с </w:t>
-      </w:r>
-      <w:r>
-        <w:t>10</w:t>
-      </w:r>
-      <w:r>
-        <w:t xml:space="preserve">0 эпохами (слева – </w:t>
+        <w:t>MSE</w:t>
+      </w:r>
+      <w:r>
+        <w:t xml:space="preserve">, </w:t>
+      </w:r>
+      <w:r>
+        <w:t xml:space="preserve">справа – </w:t>
       </w:r>
       <w:r>
         <w:rPr>
           <w:lang w:val="en-US"/>
         </w:rPr>
-        <w:t>MSE</w:t>
+        <w:t>MAE</w:t>
+      </w:r>
+      <w:r>
+        <w:t xml:space="preserve">; </w:t>
+      </w:r>
+      <w:r>
+        <w:t>сверху</w:t>
+      </w:r>
+      <w:r>
+        <w:t xml:space="preserve"> – </w:t>
+      </w:r>
+      <w:r>
+        <w:rPr>
+          <w:lang w:val="en-US"/>
+        </w:rPr>
+        <w:t>MLP</w:t>
       </w:r>
       <w:r>
         <w:t xml:space="preserve">, </w:t>
       </w:r>
       <w:r>
-        <w:t xml:space="preserve">справа – </w:t>
+        <w:t>Снизу –</w:t>
+      </w:r>
+      <w:r>
+        <w:t xml:space="preserve"> </w:t>
       </w:r>
       <w:r>
         <w:rPr>
           <w:lang w:val="en-US"/>
         </w:rPr>
-        <w:t>MAE</w:t>
-      </w:r>
-      <w:r>
-        <w:t xml:space="preserve">; </w:t>
-      </w:r>
-      <w:r>
-        <w:t>сверху</w:t>
-      </w:r>
-      <w:r>
-        <w:t xml:space="preserve"> – </w:t>
-      </w:r>
-      <w:r>
-        <w:rPr>
-          <w:lang w:val="en-US"/>
-        </w:rPr>
-        <w:t>MLP</w:t>
-      </w:r>
-      <w:r>
-        <w:t xml:space="preserve">, </w:t>
-      </w:r>
-      <w:r>
-        <w:t>Снизу –</w:t>
-      </w:r>
-      <w:r>
+        <w:t>CNN</w:t>
+      </w:r>
+      <w:r>
+        <w:t>)</w:t>
+      </w:r>
+      <w:r>
+        <w:t>.</w:t>
+      </w:r>
+    </w:p>
+    <w:p>
+      <w:pPr>
+        <w:pStyle w:val="ac"/>
+      </w:pPr>
+      <w:r>
+        <w:t xml:space="preserve">Используя </w:t>
+      </w:r>
+      <w:r>
+        <w:t>20</w:t>
+      </w:r>
+      <w:r>
+        <w:t xml:space="preserve">0 </w:t>
+      </w:r>
+      <w:r>
+        <w:t>эпох</w:t>
+      </w:r>
+      <w:r>
+        <w:t>:</w:t>
+      </w:r>
+    </w:p>
+    <w:p>
+      <w:pPr>
+        <w:pStyle w:val="ac"/>
+        <w:ind w:firstLine="0"/>
+        <w:jc w:val="center"/>
+        <w:rPr>
+          <w:noProof/>
+        </w:rPr>
+      </w:pPr>
+      <w:r>
+        <w:rPr>
+          <w:noProof/>
+        </w:rPr>
         <w:t xml:space="preserve"> </w:t>
       </w:r>
       <w:r>
         <w:rPr>
-          <w:lang w:val="en-US"/>
-        </w:rPr>
-        <w:t>CNN</w:t>
-      </w:r>
-      <w:r>
-        <w:t>)</w:t>
-      </w:r>
-      <w:r>
-        <w:t>.</w:t>
-      </w:r>
-    </w:p>
-    <w:p>
-      <w:pPr>
-        <w:pStyle w:val="ac"/>
-      </w:pPr>
-      <w:r>
-        <w:t xml:space="preserve">Используя </w:t>
-      </w:r>
-      <w:r>
-        <w:rPr>
-          <w:lang w:val="en-US"/>
-        </w:rPr>
-        <w:t>20</w:t>
-      </w:r>
-      <w:r>
-        <w:t xml:space="preserve">0 </w:t>
-      </w:r>
-      <w:r>
-        <w:t>эпох</w:t>
-      </w:r>
-      <w:r>
-        <w:t>:</w:t>
-      </w:r>
-    </w:p>
-    <w:p>
-      <w:pPr>
-        <w:pStyle w:val="ac"/>
-        <w:jc w:val="center"/>
-        <w:rPr>
           <w:noProof/>
         </w:rPr>
-      </w:pPr>
-      <w:r>
-        <w:rPr>
-          <w:noProof/>
-        </w:rPr>
-        <w:t xml:space="preserve"> </w:t>
-      </w:r>
-      <w:r>
-        <w:rPr>
-          <w:noProof/>
-        </w:rPr>
         <w:drawing>
-          <wp:inline distT="0" distB="0" distL="0" distR="0" wp14:anchorId="210E5831" wp14:editId="341B1FA3">
-            <wp:extent cx="2044610" cy="1659393"/>
-            <wp:effectExtent l="0" t="0" r="0" b="0"/>
+          <wp:inline distT="0" distB="0" distL="0" distR="0" wp14:anchorId="210E5831" wp14:editId="38427CBE">
+            <wp:extent cx="2076450" cy="1615878"/>
+            <wp:effectExtent l="0" t="0" r="0" b="3810"/>
             <wp:docPr id="4" name="Рисунок 3">
               <a:extLst xmlns:a="http://schemas.openxmlformats.org/drawingml/2006/main">
                 <a:ext uri="{FF2B5EF4-FFF2-40B4-BE49-F238E27FC236}">
@@ -14737,20 +14937,27 @@
                       <a:picLocks noChangeAspect="1"/>
                     </pic:cNvPicPr>
                   </pic:nvPicPr>
-                  <pic:blipFill>
+                  <pic:blipFill rotWithShape="1">
                     <a:blip r:embed="rId30"/>
-                    <a:stretch>
-                      <a:fillRect/>
-                    </a:stretch>
+                    <a:srcRect b="4115"/>
+                    <a:stretch/>
                   </pic:blipFill>
-                  <pic:spPr>
+                  <pic:spPr bwMode="auto">
                     <a:xfrm>
                       <a:off x="0" y="0"/>
-                      <a:ext cx="2059761" cy="1671689"/>
+                      <a:ext cx="2104367" cy="1637603"/>
                     </a:xfrm>
                     <a:prstGeom prst="rect">
                       <a:avLst/>
                     </a:prstGeom>
+                    <a:ln>
+                      <a:noFill/>
+                    </a:ln>
+                    <a:extLst>
+                      <a:ext uri="{53640926-AAD7-44D8-BBD7-CCE9431645EC}">
+                        <a14:shadowObscured xmlns:a14="http://schemas.microsoft.com/office/drawing/2010/main"/>
+                      </a:ext>
+                    </a:extLst>
                   </pic:spPr>
                 </pic:pic>
               </a:graphicData>
@@ -14769,8 +14976,8 @@
           <w:noProof/>
         </w:rPr>
         <w:drawing>
-          <wp:inline distT="0" distB="0" distL="0" distR="0" wp14:anchorId="45F7334F" wp14:editId="21A429C2">
-            <wp:extent cx="2076450" cy="1680566"/>
+          <wp:inline distT="0" distB="0" distL="0" distR="0" wp14:anchorId="45F7334F" wp14:editId="61F2A1FE">
+            <wp:extent cx="2028825" cy="1642021"/>
             <wp:effectExtent l="0" t="0" r="0" b="0"/>
             <wp:docPr id="15" name="Рисунок 14">
               <a:extLst xmlns:a="http://schemas.openxmlformats.org/drawingml/2006/main">
@@ -14806,7 +15013,7 @@
                   <pic:spPr>
                     <a:xfrm>
                       <a:off x="0" y="0"/>
-                      <a:ext cx="2086531" cy="1688725"/>
+                      <a:ext cx="2045884" cy="1655828"/>
                     </a:xfrm>
                     <a:prstGeom prst="rect">
                       <a:avLst/>
@@ -14822,6 +15029,7 @@
     <w:p>
       <w:pPr>
         <w:pStyle w:val="ac"/>
+        <w:ind w:firstLine="0"/>
         <w:jc w:val="center"/>
       </w:pPr>
       <w:r>
@@ -14829,9 +15037,9 @@
           <w:noProof/>
         </w:rPr>
         <w:drawing>
-          <wp:inline distT="0" distB="0" distL="0" distR="0" wp14:anchorId="4C22AFFE" wp14:editId="450170AA">
-            <wp:extent cx="2127885" cy="1704680"/>
-            <wp:effectExtent l="0" t="0" r="5715" b="0"/>
+          <wp:inline distT="0" distB="0" distL="0" distR="0" wp14:anchorId="4C22AFFE" wp14:editId="0B4BFBD5">
+            <wp:extent cx="2102096" cy="1684020"/>
+            <wp:effectExtent l="0" t="0" r="0" b="0"/>
             <wp:docPr id="52" name="Рисунок 51">
               <a:extLst xmlns:a="http://schemas.openxmlformats.org/drawingml/2006/main">
                 <a:ext uri="{FF2B5EF4-FFF2-40B4-BE49-F238E27FC236}">
@@ -14866,7 +15074,7 @@
                   <pic:spPr>
                     <a:xfrm>
                       <a:off x="0" y="0"/>
-                      <a:ext cx="2150879" cy="1723101"/>
+                      <a:ext cx="2133525" cy="1709198"/>
                     </a:xfrm>
                     <a:prstGeom prst="rect">
                       <a:avLst/>
@@ -14889,9 +15097,9 @@
           <w:noProof/>
         </w:rPr>
         <w:drawing>
-          <wp:inline distT="0" distB="0" distL="0" distR="0" wp14:anchorId="4132021E" wp14:editId="0148A0CB">
-            <wp:extent cx="2155190" cy="1718542"/>
-            <wp:effectExtent l="0" t="0" r="0" b="0"/>
+          <wp:inline distT="0" distB="0" distL="0" distR="0" wp14:anchorId="4132021E" wp14:editId="52CACD44">
+            <wp:extent cx="2047875" cy="1632971"/>
+            <wp:effectExtent l="0" t="0" r="0" b="5715"/>
             <wp:docPr id="34" name="Рисунок 33">
               <a:extLst xmlns:a="http://schemas.openxmlformats.org/drawingml/2006/main">
                 <a:ext uri="{FF2B5EF4-FFF2-40B4-BE49-F238E27FC236}">
@@ -14926,7 +15134,7 @@
                   <pic:spPr>
                     <a:xfrm>
                       <a:off x="0" y="0"/>
-                      <a:ext cx="2169669" cy="1730088"/>
+                      <a:ext cx="2077214" cy="1656366"/>
                     </a:xfrm>
                     <a:prstGeom prst="rect">
                       <a:avLst/>
@@ -14951,6 +15159,7 @@
     <w:p>
       <w:pPr>
         <w:pStyle w:val="ac"/>
+        <w:ind w:firstLine="0"/>
         <w:jc w:val="center"/>
       </w:pPr>
       <w:r>
@@ -14960,66 +15169,63 @@
         <w:t>1</w:t>
       </w:r>
       <w:r>
+        <w:t>3</w:t>
+      </w:r>
+      <w:r>
+        <w:t xml:space="preserve">. Тест с </w:t>
+      </w:r>
+      <w:r>
+        <w:t>20</w:t>
+      </w:r>
+      <w:r>
+        <w:t xml:space="preserve">0 эпохами (слева – </w:t>
+      </w:r>
+      <w:r>
         <w:rPr>
           <w:lang w:val="en-US"/>
         </w:rPr>
-        <w:t>3</w:t>
-      </w:r>
-      <w:r>
-        <w:t xml:space="preserve">. Тест с </w:t>
-      </w:r>
-      <w:r>
-        <w:t>20</w:t>
-      </w:r>
-      <w:r>
-        <w:t xml:space="preserve">0 эпохами (слева – </w:t>
+        <w:t>MSE</w:t>
+      </w:r>
+      <w:r>
+        <w:t xml:space="preserve">, </w:t>
+      </w:r>
+      <w:r>
+        <w:t xml:space="preserve">справа – </w:t>
       </w:r>
       <w:r>
         <w:rPr>
           <w:lang w:val="en-US"/>
         </w:rPr>
-        <w:t>MSE</w:t>
+        <w:t>MAE</w:t>
+      </w:r>
+      <w:r>
+        <w:t xml:space="preserve">; </w:t>
+      </w:r>
+      <w:r>
+        <w:t>сверху</w:t>
+      </w:r>
+      <w:r>
+        <w:t xml:space="preserve"> – </w:t>
+      </w:r>
+      <w:r>
+        <w:rPr>
+          <w:lang w:val="en-US"/>
+        </w:rPr>
+        <w:t>MLP</w:t>
       </w:r>
       <w:r>
         <w:t xml:space="preserve">, </w:t>
       </w:r>
       <w:r>
-        <w:t xml:space="preserve">справа – </w:t>
+        <w:t>Снизу –</w:t>
+      </w:r>
+      <w:r>
+        <w:t xml:space="preserve"> </w:t>
       </w:r>
       <w:r>
         <w:rPr>
           <w:lang w:val="en-US"/>
         </w:rPr>
-        <w:t>MAE</w:t>
-      </w:r>
-      <w:r>
-        <w:t xml:space="preserve">; </w:t>
-      </w:r>
-      <w:r>
-        <w:t>сверху</w:t>
-      </w:r>
-      <w:r>
-        <w:t xml:space="preserve"> – </w:t>
-      </w:r>
-      <w:r>
-        <w:rPr>
-          <w:lang w:val="en-US"/>
-        </w:rPr>
-        <w:t>MLP</w:t>
-      </w:r>
-      <w:r>
-        <w:t xml:space="preserve">, </w:t>
-      </w:r>
-      <w:r>
-        <w:t>Снизу –</w:t>
-      </w:r>
-      <w:r>
-        <w:t xml:space="preserve"> </w:t>
-      </w:r>
-      <w:r>
-        <w:rPr>
-          <w:lang w:val="en-US"/>
-        </w:rPr>
         <w:t>CNN</w:t>
       </w:r>
       <w:r>
@@ -15037,9 +15243,6 @@
         <w:t xml:space="preserve">Используя </w:t>
       </w:r>
       <w:r>
-        <w:rPr>
-          <w:lang w:val="en-US"/>
-        </w:rPr>
         <w:t>40</w:t>
       </w:r>
       <w:r>
@@ -15055,6 +15258,7 @@
     <w:p>
       <w:pPr>
         <w:pStyle w:val="ac"/>
+        <w:ind w:firstLine="0"/>
         <w:jc w:val="center"/>
         <w:rPr>
           <w:noProof/>
@@ -15184,6 +15388,7 @@
     <w:p>
       <w:pPr>
         <w:pStyle w:val="ac"/>
+        <w:ind w:firstLine="0"/>
         <w:jc w:val="center"/>
       </w:pPr>
       <w:r>
@@ -15314,6 +15519,7 @@
     <w:p>
       <w:pPr>
         <w:pStyle w:val="ac"/>
+        <w:ind w:firstLine="0"/>
         <w:jc w:val="center"/>
       </w:pPr>
       <w:r>
@@ -15323,66 +15529,63 @@
         <w:t>1</w:t>
       </w:r>
       <w:r>
+        <w:t>4</w:t>
+      </w:r>
+      <w:r>
+        <w:t xml:space="preserve">. Тест с </w:t>
+      </w:r>
+      <w:r>
+        <w:t>40</w:t>
+      </w:r>
+      <w:r>
+        <w:t xml:space="preserve">0 эпохами (слева – </w:t>
+      </w:r>
+      <w:r>
         <w:rPr>
           <w:lang w:val="en-US"/>
         </w:rPr>
-        <w:t>4</w:t>
-      </w:r>
-      <w:r>
-        <w:t xml:space="preserve">. Тест с </w:t>
-      </w:r>
-      <w:r>
-        <w:t>40</w:t>
-      </w:r>
-      <w:r>
-        <w:t xml:space="preserve">0 эпохами (слева – </w:t>
+        <w:t>MSE</w:t>
+      </w:r>
+      <w:r>
+        <w:t xml:space="preserve">, </w:t>
+      </w:r>
+      <w:r>
+        <w:t xml:space="preserve">справа – </w:t>
       </w:r>
       <w:r>
         <w:rPr>
           <w:lang w:val="en-US"/>
         </w:rPr>
-        <w:t>MSE</w:t>
+        <w:t>MAE</w:t>
+      </w:r>
+      <w:r>
+        <w:t xml:space="preserve">; </w:t>
+      </w:r>
+      <w:r>
+        <w:t>сверху</w:t>
+      </w:r>
+      <w:r>
+        <w:t xml:space="preserve"> – </w:t>
+      </w:r>
+      <w:r>
+        <w:rPr>
+          <w:lang w:val="en-US"/>
+        </w:rPr>
+        <w:t>MLP</w:t>
       </w:r>
       <w:r>
         <w:t xml:space="preserve">, </w:t>
       </w:r>
       <w:r>
-        <w:t xml:space="preserve">справа – </w:t>
+        <w:t>Снизу –</w:t>
+      </w:r>
+      <w:r>
+        <w:t xml:space="preserve"> </w:t>
       </w:r>
       <w:r>
         <w:rPr>
           <w:lang w:val="en-US"/>
         </w:rPr>
-        <w:t>MAE</w:t>
-      </w:r>
-      <w:r>
-        <w:t xml:space="preserve">; </w:t>
-      </w:r>
-      <w:r>
-        <w:t>сверху</w:t>
-      </w:r>
-      <w:r>
-        <w:t xml:space="preserve"> – </w:t>
-      </w:r>
-      <w:r>
-        <w:rPr>
-          <w:lang w:val="en-US"/>
-        </w:rPr>
-        <w:t>MLP</w:t>
-      </w:r>
-      <w:r>
-        <w:t xml:space="preserve">, </w:t>
-      </w:r>
-      <w:r>
-        <w:t>Снизу –</w:t>
-      </w:r>
-      <w:r>
-        <w:t xml:space="preserve"> </w:t>
-      </w:r>
-      <w:r>
-        <w:rPr>
-          <w:lang w:val="en-US"/>
-        </w:rPr>
         <w:t>CNN</w:t>
       </w:r>
       <w:r>
@@ -15400,9 +15603,6 @@
         <w:t xml:space="preserve">Используя </w:t>
       </w:r>
       <w:r>
-        <w:rPr>
-          <w:lang w:val="en-US"/>
-        </w:rPr>
         <w:t>80</w:t>
       </w:r>
       <w:r>
@@ -15418,6 +15618,7 @@
     <w:p>
       <w:pPr>
         <w:pStyle w:val="ac"/>
+        <w:ind w:firstLine="0"/>
         <w:jc w:val="center"/>
         <w:rPr>
           <w:noProof/>
@@ -15547,6 +15748,7 @@
     <w:p>
       <w:pPr>
         <w:pStyle w:val="ac"/>
+        <w:ind w:firstLine="0"/>
         <w:jc w:val="center"/>
       </w:pPr>
       <w:r>
@@ -15676,6 +15878,7 @@
     <w:p>
       <w:pPr>
         <w:pStyle w:val="ac"/>
+        <w:ind w:firstLine="0"/>
         <w:jc w:val="center"/>
       </w:pPr>
       <w:r>
@@ -15759,9 +15962,6 @@
         <w:t xml:space="preserve">Используя </w:t>
       </w:r>
       <w:r>
-        <w:rPr>
-          <w:lang w:val="en-US"/>
-        </w:rPr>
         <w:t>160</w:t>
       </w:r>
       <w:r>
@@ -15777,6 +15977,7 @@
     <w:p>
       <w:pPr>
         <w:pStyle w:val="ac"/>
+        <w:ind w:firstLine="0"/>
         <w:jc w:val="center"/>
         <w:rPr>
           <w:noProof/>
@@ -15793,9 +15994,9 @@
           <w:noProof/>
         </w:rPr>
         <w:drawing>
-          <wp:inline distT="0" distB="0" distL="0" distR="0" wp14:anchorId="15CC3B15" wp14:editId="2E127D6C">
-            <wp:extent cx="2464435" cy="1965135"/>
-            <wp:effectExtent l="0" t="0" r="0" b="0"/>
+          <wp:inline distT="0" distB="0" distL="0" distR="0" wp14:anchorId="15CC3B15" wp14:editId="6B51CE1A">
+            <wp:extent cx="2033750" cy="1621707"/>
+            <wp:effectExtent l="0" t="0" r="5080" b="0"/>
             <wp:docPr id="9" name="Рисунок 8">
               <a:extLst xmlns:a="http://schemas.openxmlformats.org/drawingml/2006/main">
                 <a:ext uri="{FF2B5EF4-FFF2-40B4-BE49-F238E27FC236}">
@@ -15830,7 +16031,7 @@
                   <pic:spPr>
                     <a:xfrm>
                       <a:off x="0" y="0"/>
-                      <a:ext cx="2477378" cy="1975455"/>
+                      <a:ext cx="2055212" cy="1638821"/>
                     </a:xfrm>
                     <a:prstGeom prst="rect">
                       <a:avLst/>
@@ -15853,9 +16054,9 @@
           <w:noProof/>
         </w:rPr>
         <w:drawing>
-          <wp:inline distT="0" distB="0" distL="0" distR="0" wp14:anchorId="6D4FD26F" wp14:editId="0527733E">
-            <wp:extent cx="2494377" cy="1982470"/>
-            <wp:effectExtent l="0" t="0" r="1270" b="0"/>
+          <wp:inline distT="0" distB="0" distL="0" distR="0" wp14:anchorId="6D4FD26F" wp14:editId="6270F0F0">
+            <wp:extent cx="2026182" cy="1610360"/>
+            <wp:effectExtent l="0" t="0" r="0" b="8890"/>
             <wp:docPr id="18" name="Рисунок 17">
               <a:extLst xmlns:a="http://schemas.openxmlformats.org/drawingml/2006/main">
                 <a:ext uri="{FF2B5EF4-FFF2-40B4-BE49-F238E27FC236}">
@@ -15890,7 +16091,7 @@
                   <pic:spPr>
                     <a:xfrm>
                       <a:off x="0" y="0"/>
-                      <a:ext cx="2503406" cy="1989646"/>
+                      <a:ext cx="2057251" cy="1635053"/>
                     </a:xfrm>
                     <a:prstGeom prst="rect">
                       <a:avLst/>
@@ -15906,6 +16107,7 @@
     <w:p>
       <w:pPr>
         <w:pStyle w:val="ac"/>
+        <w:ind w:firstLine="0"/>
         <w:jc w:val="center"/>
       </w:pPr>
       <w:r>
@@ -15914,9 +16116,9 @@
         </w:rPr>
         <w:lastRenderedPageBreak/>
         <w:drawing>
-          <wp:inline distT="0" distB="0" distL="0" distR="0" wp14:anchorId="5A9E202D" wp14:editId="6F580F6C">
-            <wp:extent cx="2043579" cy="1628775"/>
-            <wp:effectExtent l="0" t="0" r="0" b="0"/>
+          <wp:inline distT="0" distB="0" distL="0" distR="0" wp14:anchorId="5A9E202D" wp14:editId="519E7258">
+            <wp:extent cx="2127085" cy="1695332"/>
+            <wp:effectExtent l="0" t="0" r="6985" b="635"/>
             <wp:docPr id="55" name="Рисунок 54">
               <a:extLst xmlns:a="http://schemas.openxmlformats.org/drawingml/2006/main">
                 <a:ext uri="{FF2B5EF4-FFF2-40B4-BE49-F238E27FC236}">
@@ -15951,7 +16153,7 @@
                   <pic:spPr>
                     <a:xfrm>
                       <a:off x="0" y="0"/>
-                      <a:ext cx="2058518" cy="1640682"/>
+                      <a:ext cx="2145421" cy="1709946"/>
                     </a:xfrm>
                     <a:prstGeom prst="rect">
                       <a:avLst/>
@@ -15974,9 +16176,9 @@
           <w:noProof/>
         </w:rPr>
         <w:drawing>
-          <wp:inline distT="0" distB="0" distL="0" distR="0" wp14:anchorId="36A1A91F" wp14:editId="3CE6FAE6">
-            <wp:extent cx="2001423" cy="1599636"/>
-            <wp:effectExtent l="0" t="0" r="0" b="635"/>
+          <wp:inline distT="0" distB="0" distL="0" distR="0" wp14:anchorId="36A1A91F" wp14:editId="2E10A846">
+            <wp:extent cx="2103755" cy="1681426"/>
+            <wp:effectExtent l="0" t="0" r="0" b="0"/>
             <wp:docPr id="37" name="Рисунок 36">
               <a:extLst xmlns:a="http://schemas.openxmlformats.org/drawingml/2006/main">
                 <a:ext uri="{FF2B5EF4-FFF2-40B4-BE49-F238E27FC236}">
@@ -16011,7 +16213,7 @@
                   <pic:spPr>
                     <a:xfrm>
                       <a:off x="0" y="0"/>
-                      <a:ext cx="2010373" cy="1606790"/>
+                      <a:ext cx="2117048" cy="1692051"/>
                     </a:xfrm>
                     <a:prstGeom prst="rect">
                       <a:avLst/>
@@ -16036,6 +16238,7 @@
     <w:p>
       <w:pPr>
         <w:pStyle w:val="ac"/>
+        <w:ind w:firstLine="0"/>
         <w:jc w:val="center"/>
       </w:pPr>
       <w:r>
@@ -16045,66 +16248,63 @@
         <w:t>1</w:t>
       </w:r>
       <w:r>
+        <w:t>6</w:t>
+      </w:r>
+      <w:r>
+        <w:t xml:space="preserve">. Тест с </w:t>
+      </w:r>
+      <w:r>
+        <w:t>160</w:t>
+      </w:r>
+      <w:r>
+        <w:t xml:space="preserve">0 эпохами (слева – </w:t>
+      </w:r>
+      <w:r>
         <w:rPr>
           <w:lang w:val="en-US"/>
         </w:rPr>
-        <w:t>6</w:t>
-      </w:r>
-      <w:r>
-        <w:t xml:space="preserve">. Тест с </w:t>
-      </w:r>
-      <w:r>
-        <w:t>160</w:t>
-      </w:r>
-      <w:r>
-        <w:t xml:space="preserve">0 эпохами (слева – </w:t>
+        <w:t>MSE</w:t>
+      </w:r>
+      <w:r>
+        <w:t xml:space="preserve">, </w:t>
+      </w:r>
+      <w:r>
+        <w:t xml:space="preserve">справа – </w:t>
       </w:r>
       <w:r>
         <w:rPr>
           <w:lang w:val="en-US"/>
         </w:rPr>
-        <w:t>MSE</w:t>
+        <w:t>MAE</w:t>
+      </w:r>
+      <w:r>
+        <w:t xml:space="preserve">; </w:t>
+      </w:r>
+      <w:r>
+        <w:t>сверху</w:t>
+      </w:r>
+      <w:r>
+        <w:t xml:space="preserve"> – </w:t>
+      </w:r>
+      <w:r>
+        <w:rPr>
+          <w:lang w:val="en-US"/>
+        </w:rPr>
+        <w:t>MLP</w:t>
       </w:r>
       <w:r>
         <w:t xml:space="preserve">, </w:t>
       </w:r>
       <w:r>
-        <w:t xml:space="preserve">справа – </w:t>
+        <w:t>Снизу –</w:t>
+      </w:r>
+      <w:r>
+        <w:t xml:space="preserve"> </w:t>
       </w:r>
       <w:r>
         <w:rPr>
           <w:lang w:val="en-US"/>
         </w:rPr>
-        <w:t>MAE</w:t>
-      </w:r>
-      <w:r>
-        <w:t xml:space="preserve">; </w:t>
-      </w:r>
-      <w:r>
-        <w:t>сверху</w:t>
-      </w:r>
-      <w:r>
-        <w:t xml:space="preserve"> – </w:t>
-      </w:r>
-      <w:r>
-        <w:rPr>
-          <w:lang w:val="en-US"/>
-        </w:rPr>
-        <w:t>MLP</w:t>
-      </w:r>
-      <w:r>
-        <w:t xml:space="preserve">, </w:t>
-      </w:r>
-      <w:r>
-        <w:t>Снизу –</w:t>
-      </w:r>
-      <w:r>
-        <w:t xml:space="preserve"> </w:t>
-      </w:r>
-      <w:r>
-        <w:rPr>
-          <w:lang w:val="en-US"/>
-        </w:rPr>
         <w:t>CNN</w:t>
       </w:r>
       <w:r>
@@ -16122,9 +16322,6 @@
         <w:t xml:space="preserve">Используя </w:t>
       </w:r>
       <w:r>
-        <w:rPr>
-          <w:lang w:val="en-US"/>
-        </w:rPr>
         <w:t>320</w:t>
       </w:r>
       <w:r>
@@ -16407,66 +16604,63 @@
         <w:t>1</w:t>
       </w:r>
       <w:r>
+        <w:t>7</w:t>
+      </w:r>
+      <w:r>
+        <w:t xml:space="preserve">. Тест с </w:t>
+      </w:r>
+      <w:r>
+        <w:t>320</w:t>
+      </w:r>
+      <w:r>
+        <w:t xml:space="preserve">0 эпохами (слева – </w:t>
+      </w:r>
+      <w:r>
         <w:rPr>
           <w:lang w:val="en-US"/>
         </w:rPr>
-        <w:t>7</w:t>
-      </w:r>
-      <w:r>
-        <w:t xml:space="preserve">. Тест с </w:t>
-      </w:r>
-      <w:r>
-        <w:t>320</w:t>
-      </w:r>
-      <w:r>
-        <w:t xml:space="preserve">0 эпохами (слева – </w:t>
+        <w:t>MSE</w:t>
+      </w:r>
+      <w:r>
+        <w:t xml:space="preserve">, </w:t>
+      </w:r>
+      <w:r>
+        <w:t xml:space="preserve">справа – </w:t>
       </w:r>
       <w:r>
         <w:rPr>
           <w:lang w:val="en-US"/>
         </w:rPr>
-        <w:t>MSE</w:t>
+        <w:t>MAE</w:t>
+      </w:r>
+      <w:r>
+        <w:t xml:space="preserve">; </w:t>
+      </w:r>
+      <w:r>
+        <w:t>сверху</w:t>
+      </w:r>
+      <w:r>
+        <w:t xml:space="preserve"> – </w:t>
+      </w:r>
+      <w:r>
+        <w:rPr>
+          <w:lang w:val="en-US"/>
+        </w:rPr>
+        <w:t>MLP</w:t>
       </w:r>
       <w:r>
         <w:t xml:space="preserve">, </w:t>
       </w:r>
       <w:r>
-        <w:t xml:space="preserve">справа – </w:t>
+        <w:t>Снизу –</w:t>
+      </w:r>
+      <w:r>
+        <w:t xml:space="preserve"> </w:t>
       </w:r>
       <w:r>
         <w:rPr>
           <w:lang w:val="en-US"/>
         </w:rPr>
-        <w:t>MAE</w:t>
-      </w:r>
-      <w:r>
-        <w:t xml:space="preserve">; </w:t>
-      </w:r>
-      <w:r>
-        <w:t>сверху</w:t>
-      </w:r>
-      <w:r>
-        <w:t xml:space="preserve"> – </w:t>
-      </w:r>
-      <w:r>
-        <w:rPr>
-          <w:lang w:val="en-US"/>
-        </w:rPr>
-        <w:t>MLP</w:t>
-      </w:r>
-      <w:r>
-        <w:t xml:space="preserve">, </w:t>
-      </w:r>
-      <w:r>
-        <w:t>Снизу –</w:t>
-      </w:r>
-      <w:r>
-        <w:t xml:space="preserve"> </w:t>
-      </w:r>
-      <w:r>
-        <w:rPr>
-          <w:lang w:val="en-US"/>
-        </w:rPr>
         <w:t>CNN</w:t>
       </w:r>
       <w:r>
@@ -16480,13 +16674,46 @@
       <w:pPr>
         <w:pStyle w:val="ac"/>
       </w:pPr>
-      <w:r>
+    </w:p>
+    <w:p>
+      <w:pPr>
+        <w:pStyle w:val="ac"/>
+      </w:pPr>
+    </w:p>
+    <w:p>
+      <w:pPr>
+        <w:pStyle w:val="ac"/>
+      </w:pPr>
+    </w:p>
+    <w:p>
+      <w:pPr>
+        <w:pStyle w:val="ac"/>
+      </w:pPr>
+    </w:p>
+    <w:p>
+      <w:pPr>
+        <w:pStyle w:val="ac"/>
+      </w:pPr>
+    </w:p>
+    <w:p>
+      <w:pPr>
+        <w:pStyle w:val="ac"/>
+      </w:pPr>
+    </w:p>
+    <w:p>
+      <w:pPr>
+        <w:pStyle w:val="ac"/>
+      </w:pPr>
+    </w:p>
+    <w:p>
+      <w:pPr>
+        <w:pStyle w:val="ac"/>
+      </w:pPr>
+      <w:r>
+        <w:lastRenderedPageBreak/>
         <w:t xml:space="preserve">Используя </w:t>
       </w:r>
       <w:r>
-        <w:rPr>
-          <w:lang w:val="en-US"/>
-        </w:rPr>
         <w:t>640</w:t>
       </w:r>
       <w:r>
@@ -16502,6 +16729,7 @@
     <w:p>
       <w:pPr>
         <w:pStyle w:val="ac"/>
+        <w:ind w:firstLine="0"/>
         <w:jc w:val="center"/>
         <w:rPr>
           <w:noProof/>
@@ -16512,9 +16740,9 @@
           <w:noProof/>
         </w:rPr>
         <w:drawing>
-          <wp:inline distT="0" distB="0" distL="0" distR="0" wp14:anchorId="1BC6E8C5" wp14:editId="667145E5">
-            <wp:extent cx="2409825" cy="1904611"/>
-            <wp:effectExtent l="0" t="0" r="0" b="635"/>
+          <wp:inline distT="0" distB="0" distL="0" distR="0" wp14:anchorId="1BC6E8C5" wp14:editId="1B58725E">
+            <wp:extent cx="2133600" cy="1686296"/>
+            <wp:effectExtent l="0" t="0" r="0" b="9525"/>
             <wp:docPr id="11" name="Рисунок 10">
               <a:extLst xmlns:a="http://schemas.openxmlformats.org/drawingml/2006/main">
                 <a:ext uri="{FF2B5EF4-FFF2-40B4-BE49-F238E27FC236}">
@@ -16549,7 +16777,7 @@
                   <pic:spPr>
                     <a:xfrm>
                       <a:off x="0" y="0"/>
-                      <a:ext cx="2419632" cy="1912362"/>
+                      <a:ext cx="2149269" cy="1698680"/>
                     </a:xfrm>
                     <a:prstGeom prst="rect">
                       <a:avLst/>
@@ -16572,9 +16800,9 @@
           <w:noProof/>
         </w:rPr>
         <w:drawing>
-          <wp:inline distT="0" distB="0" distL="0" distR="0" wp14:anchorId="49F374F8" wp14:editId="19ACACB4">
-            <wp:extent cx="2393959" cy="1952136"/>
-            <wp:effectExtent l="0" t="0" r="6350" b="0"/>
+          <wp:inline distT="0" distB="0" distL="0" distR="0" wp14:anchorId="49F374F8" wp14:editId="42C038DE">
+            <wp:extent cx="2143125" cy="1747596"/>
+            <wp:effectExtent l="0" t="0" r="0" b="5080"/>
             <wp:docPr id="20" name="Рисунок 19">
               <a:extLst xmlns:a="http://schemas.openxmlformats.org/drawingml/2006/main">
                 <a:ext uri="{FF2B5EF4-FFF2-40B4-BE49-F238E27FC236}">
@@ -16609,7 +16837,7 @@
                   <pic:spPr>
                     <a:xfrm>
                       <a:off x="0" y="0"/>
-                      <a:ext cx="2403390" cy="1959827"/>
+                      <a:ext cx="2172212" cy="1771315"/>
                     </a:xfrm>
                     <a:prstGeom prst="rect">
                       <a:avLst/>
@@ -16631,13 +16859,13 @@
     <w:p>
       <w:pPr>
         <w:pStyle w:val="ac"/>
+        <w:ind w:firstLine="0"/>
         <w:jc w:val="center"/>
       </w:pPr>
       <w:r>
         <w:rPr>
           <w:noProof/>
         </w:rPr>
-        <w:lastRenderedPageBreak/>
         <w:t xml:space="preserve"> </w:t>
       </w:r>
       <w:r>
@@ -16645,9 +16873,9 @@
           <w:noProof/>
         </w:rPr>
         <w:drawing>
-          <wp:inline distT="0" distB="0" distL="0" distR="0" wp14:anchorId="66809F06" wp14:editId="4A825864">
-            <wp:extent cx="2155094" cy="1712922"/>
-            <wp:effectExtent l="0" t="0" r="0" b="1905"/>
+          <wp:inline distT="0" distB="0" distL="0" distR="0" wp14:anchorId="66809F06" wp14:editId="5CE374AD">
+            <wp:extent cx="2178079" cy="1731190"/>
+            <wp:effectExtent l="0" t="0" r="0" b="2540"/>
             <wp:docPr id="29" name="Рисунок 28">
               <a:extLst xmlns:a="http://schemas.openxmlformats.org/drawingml/2006/main">
                 <a:ext uri="{FF2B5EF4-FFF2-40B4-BE49-F238E27FC236}">
@@ -16682,7 +16910,7 @@
                   <pic:spPr>
                     <a:xfrm>
                       <a:off x="0" y="0"/>
-                      <a:ext cx="2163067" cy="1719259"/>
+                      <a:ext cx="2198974" cy="1747798"/>
                     </a:xfrm>
                     <a:prstGeom prst="rect">
                       <a:avLst/>
@@ -16705,8 +16933,8 @@
           <w:noProof/>
         </w:rPr>
         <w:drawing>
-          <wp:inline distT="0" distB="0" distL="0" distR="0" wp14:anchorId="1AC93969" wp14:editId="3C3359B5">
-            <wp:extent cx="2038350" cy="1635243"/>
+          <wp:inline distT="0" distB="0" distL="0" distR="0" wp14:anchorId="1AC93969" wp14:editId="7B6D2FBC">
+            <wp:extent cx="2133600" cy="1711655"/>
             <wp:effectExtent l="0" t="0" r="0" b="3175"/>
             <wp:docPr id="39" name="Рисунок 38">
               <a:extLst xmlns:a="http://schemas.openxmlformats.org/drawingml/2006/main">
@@ -16742,7 +16970,7 @@
                   <pic:spPr>
                     <a:xfrm>
                       <a:off x="0" y="0"/>
-                      <a:ext cx="2040072" cy="1636624"/>
+                      <a:ext cx="2140241" cy="1716983"/>
                     </a:xfrm>
                     <a:prstGeom prst="rect">
                       <a:avLst/>
@@ -16761,6 +16989,7 @@
     <w:p>
       <w:pPr>
         <w:pStyle w:val="ac"/>
+        <w:ind w:firstLine="0"/>
         <w:jc w:val="center"/>
       </w:pPr>
       <w:r>
@@ -16770,120 +16999,115 @@
         <w:t>1</w:t>
       </w:r>
       <w:r>
+        <w:t>8</w:t>
+      </w:r>
+      <w:r>
+        <w:t xml:space="preserve">. Тест с </w:t>
+      </w:r>
+      <w:r>
+        <w:t>640</w:t>
+      </w:r>
+      <w:r>
+        <w:t xml:space="preserve">0 эпохами (слева – </w:t>
+      </w:r>
+      <w:r>
         <w:rPr>
           <w:lang w:val="en-US"/>
         </w:rPr>
-        <w:t>8</w:t>
-      </w:r>
-      <w:r>
-        <w:t xml:space="preserve">. Тест с </w:t>
-      </w:r>
-      <w:r>
-        <w:t>640</w:t>
-      </w:r>
-      <w:r>
-        <w:t xml:space="preserve">0 эпохами (слева – </w:t>
+        <w:t>MSE</w:t>
+      </w:r>
+      <w:r>
+        <w:t xml:space="preserve">, </w:t>
+      </w:r>
+      <w:r>
+        <w:t xml:space="preserve">справа – </w:t>
       </w:r>
       <w:r>
         <w:rPr>
           <w:lang w:val="en-US"/>
         </w:rPr>
-        <w:t>MSE</w:t>
+        <w:t>MAE</w:t>
+      </w:r>
+      <w:r>
+        <w:t xml:space="preserve">; </w:t>
+      </w:r>
+      <w:r>
+        <w:t>сверху</w:t>
+      </w:r>
+      <w:r>
+        <w:t xml:space="preserve"> – </w:t>
+      </w:r>
+      <w:r>
+        <w:rPr>
+          <w:lang w:val="en-US"/>
+        </w:rPr>
+        <w:t>MLP</w:t>
       </w:r>
       <w:r>
         <w:t xml:space="preserve">, </w:t>
       </w:r>
       <w:r>
-        <w:t xml:space="preserve">справа – </w:t>
+        <w:t>Снизу –</w:t>
+      </w:r>
+      <w:r>
+        <w:t xml:space="preserve"> </w:t>
       </w:r>
       <w:r>
         <w:rPr>
           <w:lang w:val="en-US"/>
         </w:rPr>
-        <w:t>MAE</w:t>
-      </w:r>
-      <w:r>
-        <w:t xml:space="preserve">; </w:t>
-      </w:r>
-      <w:r>
-        <w:t>сверху</w:t>
-      </w:r>
-      <w:r>
-        <w:t xml:space="preserve"> – </w:t>
-      </w:r>
-      <w:r>
-        <w:rPr>
-          <w:lang w:val="en-US"/>
-        </w:rPr>
-        <w:t>MLP</w:t>
-      </w:r>
-      <w:r>
-        <w:t xml:space="preserve">, </w:t>
-      </w:r>
-      <w:r>
-        <w:t>Снизу –</w:t>
-      </w:r>
-      <w:r>
+        <w:t>CNN</w:t>
+      </w:r>
+      <w:r>
+        <w:t>)</w:t>
+      </w:r>
+      <w:r>
+        <w:t>.</w:t>
+      </w:r>
+    </w:p>
+    <w:p>
+      <w:pPr>
+        <w:pStyle w:val="ac"/>
+      </w:pPr>
+      <w:r>
+        <w:t xml:space="preserve">Используя </w:t>
+      </w:r>
+      <w:r>
+        <w:t>1000</w:t>
+      </w:r>
+      <w:r>
+        <w:t xml:space="preserve">0 </w:t>
+      </w:r>
+      <w:r>
+        <w:t>эпох</w:t>
+      </w:r>
+      <w:r>
+        <w:t>:</w:t>
+      </w:r>
+    </w:p>
+    <w:p>
+      <w:pPr>
+        <w:pStyle w:val="ac"/>
+        <w:ind w:firstLine="0"/>
+        <w:jc w:val="center"/>
+        <w:rPr>
+          <w:noProof/>
+        </w:rPr>
+      </w:pPr>
+      <w:r>
+        <w:rPr>
+          <w:noProof/>
+        </w:rPr>
         <w:t xml:space="preserve"> </w:t>
       </w:r>
       <w:r>
         <w:rPr>
-          <w:lang w:val="en-US"/>
-        </w:rPr>
-        <w:t>CNN</w:t>
-      </w:r>
-      <w:r>
-        <w:t>)</w:t>
-      </w:r>
-      <w:r>
-        <w:t>.</w:t>
-      </w:r>
-    </w:p>
-    <w:p>
-      <w:pPr>
-        <w:pStyle w:val="ac"/>
-      </w:pPr>
-      <w:r>
-        <w:t xml:space="preserve">Используя </w:t>
-      </w:r>
-      <w:r>
-        <w:rPr>
-          <w:lang w:val="en-US"/>
-        </w:rPr>
-        <w:t>1000</w:t>
-      </w:r>
-      <w:r>
-        <w:t xml:space="preserve">0 </w:t>
-      </w:r>
-      <w:r>
-        <w:t>эпох</w:t>
-      </w:r>
-      <w:r>
-        <w:t>:</w:t>
-      </w:r>
-    </w:p>
-    <w:p>
-      <w:pPr>
-        <w:pStyle w:val="ac"/>
-        <w:jc w:val="center"/>
-        <w:rPr>
           <w:noProof/>
         </w:rPr>
-      </w:pPr>
-      <w:r>
-        <w:rPr>
-          <w:noProof/>
-        </w:rPr>
-        <w:t xml:space="preserve"> </w:t>
-      </w:r>
-      <w:r>
-        <w:rPr>
-          <w:noProof/>
-        </w:rPr>
         <w:drawing>
-          <wp:inline distT="0" distB="0" distL="0" distR="0" wp14:anchorId="41AC3C5A" wp14:editId="21FBE3B8">
-            <wp:extent cx="1874558" cy="1518673"/>
-            <wp:effectExtent l="0" t="0" r="0" b="5715"/>
+          <wp:inline distT="0" distB="0" distL="0" distR="0" wp14:anchorId="41AC3C5A" wp14:editId="057F8820">
+            <wp:extent cx="2097116" cy="1698979"/>
+            <wp:effectExtent l="0" t="0" r="0" b="0"/>
             <wp:docPr id="12" name="Рисунок 11">
               <a:extLst xmlns:a="http://schemas.openxmlformats.org/drawingml/2006/main">
                 <a:ext uri="{FF2B5EF4-FFF2-40B4-BE49-F238E27FC236}">
@@ -16918,7 +17142,7 @@
                   <pic:spPr>
                     <a:xfrm>
                       <a:off x="0" y="0"/>
-                      <a:ext cx="1885133" cy="1527240"/>
+                      <a:ext cx="2116389" cy="1714593"/>
                     </a:xfrm>
                     <a:prstGeom prst="rect">
                       <a:avLst/>
@@ -16941,9 +17165,9 @@
           <w:noProof/>
         </w:rPr>
         <w:drawing>
-          <wp:inline distT="0" distB="0" distL="0" distR="0" wp14:anchorId="3C302E7F" wp14:editId="08C21B61">
-            <wp:extent cx="1866175" cy="1506220"/>
-            <wp:effectExtent l="0" t="0" r="1270" b="0"/>
+          <wp:inline distT="0" distB="0" distL="0" distR="0" wp14:anchorId="3C302E7F" wp14:editId="57C153AD">
+            <wp:extent cx="2133600" cy="1722062"/>
+            <wp:effectExtent l="0" t="0" r="0" b="0"/>
             <wp:docPr id="21" name="Рисунок 20">
               <a:extLst xmlns:a="http://schemas.openxmlformats.org/drawingml/2006/main">
                 <a:ext uri="{FF2B5EF4-FFF2-40B4-BE49-F238E27FC236}">
@@ -16978,7 +17202,7 @@
                   <pic:spPr>
                     <a:xfrm>
                       <a:off x="0" y="0"/>
-                      <a:ext cx="1873651" cy="1512254"/>
+                      <a:ext cx="2152961" cy="1737688"/>
                     </a:xfrm>
                     <a:prstGeom prst="rect">
                       <a:avLst/>
@@ -16994,6 +17218,7 @@
     <w:p>
       <w:pPr>
         <w:pStyle w:val="ac"/>
+        <w:ind w:firstLine="0"/>
         <w:jc w:val="center"/>
       </w:pPr>
       <w:r>
@@ -17007,9 +17232,9 @@
           <w:noProof/>
         </w:rPr>
         <w:drawing>
-          <wp:inline distT="0" distB="0" distL="0" distR="0" wp14:anchorId="26FEDCF1" wp14:editId="7427A6A4">
-            <wp:extent cx="2092600" cy="1685925"/>
-            <wp:effectExtent l="0" t="0" r="3175" b="0"/>
+          <wp:inline distT="0" distB="0" distL="0" distR="0" wp14:anchorId="26FEDCF1" wp14:editId="6C9FA916">
+            <wp:extent cx="2151438" cy="1733328"/>
+            <wp:effectExtent l="0" t="0" r="1270" b="635"/>
             <wp:docPr id="30" name="Рисунок 29">
               <a:extLst xmlns:a="http://schemas.openxmlformats.org/drawingml/2006/main">
                 <a:ext uri="{FF2B5EF4-FFF2-40B4-BE49-F238E27FC236}">
@@ -17044,7 +17269,7 @@
                   <pic:spPr>
                     <a:xfrm>
                       <a:off x="0" y="0"/>
-                      <a:ext cx="2109992" cy="1699937"/>
+                      <a:ext cx="2172870" cy="1750595"/>
                     </a:xfrm>
                     <a:prstGeom prst="rect">
                       <a:avLst/>
@@ -17067,9 +17292,9 @@
           <w:noProof/>
         </w:rPr>
         <w:drawing>
-          <wp:inline distT="0" distB="0" distL="0" distR="0" wp14:anchorId="5831EA46" wp14:editId="0DF55E84">
-            <wp:extent cx="2114550" cy="1698768"/>
-            <wp:effectExtent l="0" t="0" r="0" b="0"/>
+          <wp:inline distT="0" distB="0" distL="0" distR="0" wp14:anchorId="5831EA46" wp14:editId="2D8F24BC">
+            <wp:extent cx="2152650" cy="1729376"/>
+            <wp:effectExtent l="0" t="0" r="0" b="4445"/>
             <wp:docPr id="40" name="Рисунок 39">
               <a:extLst xmlns:a="http://schemas.openxmlformats.org/drawingml/2006/main">
                 <a:ext uri="{FF2B5EF4-FFF2-40B4-BE49-F238E27FC236}">
@@ -17104,7 +17329,7 @@
                   <pic:spPr>
                     <a:xfrm>
                       <a:off x="0" y="0"/>
-                      <a:ext cx="2114550" cy="1698768"/>
+                      <a:ext cx="2158013" cy="1733685"/>
                     </a:xfrm>
                     <a:prstGeom prst="rect">
                       <a:avLst/>
@@ -17123,6 +17348,7 @@
     <w:p>
       <w:pPr>
         <w:pStyle w:val="ac"/>
+        <w:ind w:firstLine="0"/>
         <w:jc w:val="center"/>
       </w:pPr>
       <w:r>
@@ -17132,9 +17358,6 @@
         <w:t>1</w:t>
       </w:r>
       <w:r>
-        <w:rPr>
-          <w:lang w:val="en-US"/>
-        </w:rPr>
         <w:t>9</w:t>
       </w:r>
       <w:r>
@@ -17207,10 +17430,13 @@
         <w:ind w:firstLine="0"/>
       </w:pPr>
       <w:r>
+        <w:lastRenderedPageBreak/>
         <w:tab/>
         <w:t xml:space="preserve">Данные графики описывают результаты «предугадывания» НС в результате работы с тестовым датасетом (этот набор информации НС еще не видела и обучалась она не на нем). </w:t>
       </w:r>
     </w:p>
+    <w:bookmarkStart w:id="14" w:name="_MON_1771915262"/>
+    <w:bookmarkEnd w:id="14"/>
     <w:p>
       <w:pPr>
         <w:pStyle w:val="ac"/>
@@ -17218,106 +17444,31 @@
         <w:jc w:val="center"/>
       </w:pPr>
       <w:r>
-        <w:lastRenderedPageBreak/>
-        <w:drawing>
-          <wp:inline distT="0" distB="0" distL="0" distR="0" wp14:anchorId="1B10F005" wp14:editId="73D4AD68">
-            <wp:extent cx="1162212" cy="2019582"/>
-            <wp:effectExtent l="0" t="0" r="0" b="0"/>
-            <wp:docPr id="1436965053" name="Рисунок 1"/>
-            <wp:cNvGraphicFramePr>
-              <a:graphicFrameLocks xmlns:a="http://schemas.openxmlformats.org/drawingml/2006/main" noChangeAspect="1"/>
-            </wp:cNvGraphicFramePr>
-            <a:graphic xmlns:a="http://schemas.openxmlformats.org/drawingml/2006/main">
-              <a:graphicData uri="http://schemas.openxmlformats.org/drawingml/2006/picture">
-                <pic:pic xmlns:pic="http://schemas.openxmlformats.org/drawingml/2006/picture">
-                  <pic:nvPicPr>
-                    <pic:cNvPr id="1436965053" name=""/>
-                    <pic:cNvPicPr/>
-                  </pic:nvPicPr>
-                  <pic:blipFill>
-                    <a:blip r:embed="rId58"/>
-                    <a:stretch>
-                      <a:fillRect/>
-                    </a:stretch>
-                  </pic:blipFill>
-                  <pic:spPr>
-                    <a:xfrm>
-                      <a:off x="0" y="0"/>
-                      <a:ext cx="1162212" cy="2019582"/>
-                    </a:xfrm>
-                    <a:prstGeom prst="rect">
-                      <a:avLst/>
-                    </a:prstGeom>
-                  </pic:spPr>
-                </pic:pic>
-              </a:graphicData>
-            </a:graphic>
-          </wp:inline>
-        </w:drawing>
-      </w:r>
-      <w:r>
-        <w:drawing>
-          <wp:inline distT="0" distB="0" distL="0" distR="0" wp14:anchorId="4F9E834A" wp14:editId="33BE3FF6">
-            <wp:extent cx="1197283" cy="2038350"/>
-            <wp:effectExtent l="0" t="0" r="3175" b="0"/>
-            <wp:docPr id="1045753026" name="Рисунок 1"/>
-            <wp:cNvGraphicFramePr>
-              <a:graphicFrameLocks xmlns:a="http://schemas.openxmlformats.org/drawingml/2006/main" noChangeAspect="1"/>
-            </wp:cNvGraphicFramePr>
-            <a:graphic xmlns:a="http://schemas.openxmlformats.org/drawingml/2006/main">
-              <a:graphicData uri="http://schemas.openxmlformats.org/drawingml/2006/picture">
-                <pic:pic xmlns:pic="http://schemas.openxmlformats.org/drawingml/2006/picture">
-                  <pic:nvPicPr>
-                    <pic:cNvPr id="1045753026" name=""/>
-                    <pic:cNvPicPr/>
-                  </pic:nvPicPr>
-                  <pic:blipFill>
-                    <a:blip r:embed="rId59"/>
-                    <a:stretch>
-                      <a:fillRect/>
-                    </a:stretch>
-                  </pic:blipFill>
-                  <pic:spPr>
-                    <a:xfrm>
-                      <a:off x="0" y="0"/>
-                      <a:ext cx="1198667" cy="2040707"/>
-                    </a:xfrm>
-                    <a:prstGeom prst="rect">
-                      <a:avLst/>
-                    </a:prstGeom>
-                  </pic:spPr>
-                </pic:pic>
-              </a:graphicData>
-            </a:graphic>
-          </wp:inline>
-        </w:drawing>
-      </w:r>
-    </w:p>
-    <w:p>
-      <w:pPr>
-        <w:pStyle w:val="ac"/>
-        <w:jc w:val="center"/>
-      </w:pPr>
-      <w:r>
-        <w:t xml:space="preserve">Рисунок </w:t>
-      </w:r>
-      <w:r>
-        <w:t>20</w:t>
-      </w:r>
-      <w:r>
-        <w:t xml:space="preserve">. </w:t>
-      </w:r>
-      <w:r>
-        <w:t xml:space="preserve">Зависимость времени обучения НС от количества эпох при использовании </w:t>
-      </w:r>
-      <w:r>
-        <w:rPr>
-          <w:lang w:val="en-US"/>
-        </w:rPr>
-        <w:t>MSELoss</w:t>
-      </w:r>
-      <w:r>
-        <w:t>.</w:t>
+        <w:object w:dxaOrig="4148" w:dyaOrig="2953" w14:anchorId="1CCEB3A3">
+          <v:shapetype id="_x0000_t75" coordsize="21600,21600" o:spt="75" o:preferrelative="t" path="m@4@5l@4@11@9@11@9@5xe" filled="f" stroked="f">
+            <v:stroke joinstyle="miter"/>
+            <v:formulas>
+              <v:f eqn="if lineDrawn pixelLineWidth 0"/>
+              <v:f eqn="sum @0 1 0"/>
+              <v:f eqn="sum 0 0 @1"/>
+              <v:f eqn="prod @2 1 2"/>
+              <v:f eqn="prod @3 21600 pixelWidth"/>
+              <v:f eqn="prod @3 21600 pixelHeight"/>
+              <v:f eqn="sum @0 0 1"/>
+              <v:f eqn="prod @6 1 2"/>
+              <v:f eqn="prod @7 21600 pixelWidth"/>
+              <v:f eqn="sum @8 21600 0"/>
+              <v:f eqn="prod @7 21600 pixelHeight"/>
+              <v:f eqn="sum @10 21600 0"/>
+            </v:formulas>
+            <v:path o:extrusionok="f" gradientshapeok="t" o:connecttype="rect"/>
+            <o:lock v:ext="edit" aspectratio="t"/>
+          </v:shapetype>
+          <v:shape id="_x0000_i1056" type="#_x0000_t75" style="width:207.75pt;height:147.75pt" o:ole="">
+            <v:imagedata r:id="rId58" o:title=""/>
+          </v:shape>
+          <o:OLEObject Type="Embed" ProgID="Excel.Sheet.12" ShapeID="_x0000_i1056" DrawAspect="Content" ObjectID="_1771925137" r:id="rId59"/>
+        </w:object>
       </w:r>
     </w:p>
     <w:p>
@@ -17327,78 +17478,153 @@
         <w:jc w:val="center"/>
       </w:pPr>
       <w:r>
-        <w:drawing>
-          <wp:inline distT="0" distB="0" distL="0" distR="0" wp14:anchorId="7792AB1A" wp14:editId="50BB0B3E">
-            <wp:extent cx="1219370" cy="2038635"/>
-            <wp:effectExtent l="0" t="0" r="0" b="0"/>
-            <wp:docPr id="21767904" name="Рисунок 1"/>
-            <wp:cNvGraphicFramePr>
-              <a:graphicFrameLocks xmlns:a="http://schemas.openxmlformats.org/drawingml/2006/main" noChangeAspect="1"/>
-            </wp:cNvGraphicFramePr>
-            <a:graphic xmlns:a="http://schemas.openxmlformats.org/drawingml/2006/main">
-              <a:graphicData uri="http://schemas.openxmlformats.org/drawingml/2006/picture">
-                <pic:pic xmlns:pic="http://schemas.openxmlformats.org/drawingml/2006/picture">
-                  <pic:nvPicPr>
-                    <pic:cNvPr id="21767904" name=""/>
-                    <pic:cNvPicPr/>
-                  </pic:nvPicPr>
-                  <pic:blipFill>
-                    <a:blip r:embed="rId60"/>
-                    <a:stretch>
-                      <a:fillRect/>
-                    </a:stretch>
-                  </pic:blipFill>
-                  <pic:spPr>
-                    <a:xfrm>
-                      <a:off x="0" y="0"/>
-                      <a:ext cx="1219370" cy="2038635"/>
-                    </a:xfrm>
-                    <a:prstGeom prst="rect">
-                      <a:avLst/>
-                    </a:prstGeom>
-                  </pic:spPr>
-                </pic:pic>
-              </a:graphicData>
-            </a:graphic>
-          </wp:inline>
-        </w:drawing>
-      </w:r>
-      <w:r>
-        <w:drawing>
-          <wp:inline distT="0" distB="0" distL="0" distR="0" wp14:anchorId="62496BF4" wp14:editId="2D2E6B70">
-            <wp:extent cx="1266825" cy="2058591"/>
-            <wp:effectExtent l="0" t="0" r="0" b="0"/>
-            <wp:docPr id="646013341" name="Рисунок 1"/>
-            <wp:cNvGraphicFramePr>
-              <a:graphicFrameLocks xmlns:a="http://schemas.openxmlformats.org/drawingml/2006/main" noChangeAspect="1"/>
-            </wp:cNvGraphicFramePr>
-            <a:graphic xmlns:a="http://schemas.openxmlformats.org/drawingml/2006/main">
-              <a:graphicData uri="http://schemas.openxmlformats.org/drawingml/2006/picture">
-                <pic:pic xmlns:pic="http://schemas.openxmlformats.org/drawingml/2006/picture">
-                  <pic:nvPicPr>
-                    <pic:cNvPr id="646013341" name=""/>
-                    <pic:cNvPicPr/>
-                  </pic:nvPicPr>
-                  <pic:blipFill>
-                    <a:blip r:embed="rId61"/>
-                    <a:stretch>
-                      <a:fillRect/>
-                    </a:stretch>
-                  </pic:blipFill>
-                  <pic:spPr>
-                    <a:xfrm>
-                      <a:off x="0" y="0"/>
-                      <a:ext cx="1268164" cy="2060767"/>
-                    </a:xfrm>
-                    <a:prstGeom prst="rect">
-                      <a:avLst/>
-                    </a:prstGeom>
-                  </pic:spPr>
-                </pic:pic>
-              </a:graphicData>
-            </a:graphic>
-          </wp:inline>
-        </w:drawing>
+        <w:t xml:space="preserve">Рисунок </w:t>
+      </w:r>
+      <w:r>
+        <w:t>20</w:t>
+      </w:r>
+      <w:r>
+        <w:t xml:space="preserve">. Зависимость времени обучения НС от количества эпох при использовании </w:t>
+      </w:r>
+      <w:r>
+        <w:rPr>
+          <w:lang w:val="en-US"/>
+        </w:rPr>
+        <w:t>MSELoss</w:t>
+      </w:r>
+      <w:r>
+        <w:t>.</w:t>
+      </w:r>
+    </w:p>
+    <w:bookmarkStart w:id="15" w:name="_MON_1771914912"/>
+    <w:bookmarkEnd w:id="15"/>
+    <w:p>
+      <w:pPr>
+        <w:pStyle w:val="ac"/>
+        <w:ind w:firstLine="0"/>
+        <w:jc w:val="center"/>
+      </w:pPr>
+      <w:r>
+        <w:object w:dxaOrig="4148" w:dyaOrig="2953" w14:anchorId="7B6BEE2B">
+          <v:shape id="_x0000_i1041" type="#_x0000_t75" style="width:207.75pt;height:147.75pt" o:ole="">
+            <v:imagedata r:id="rId60" o:title=""/>
+          </v:shape>
+          <o:OLEObject Type="Embed" ProgID="Excel.Sheet.12" ShapeID="_x0000_i1041" DrawAspect="Content" ObjectID="_1771925138" r:id="rId61"/>
+        </w:object>
+      </w:r>
+    </w:p>
+    <w:p>
+      <w:pPr>
+        <w:pStyle w:val="ac"/>
+        <w:ind w:firstLine="0"/>
+        <w:jc w:val="center"/>
+      </w:pPr>
+      <w:r>
+        <w:t xml:space="preserve">Рисунок </w:t>
+      </w:r>
+      <w:r>
+        <w:t>21</w:t>
+      </w:r>
+      <w:r>
+        <w:t xml:space="preserve">. Зависимость времени обучения НС от количества эпох при использовании </w:t>
+      </w:r>
+      <w:r>
+        <w:rPr>
+          <w:lang w:val="en-US"/>
+        </w:rPr>
+        <w:t>MAELoss</w:t>
+      </w:r>
+      <w:r>
+        <w:t>.</w:t>
+      </w:r>
+    </w:p>
+    <w:p>
+      <w:pPr>
+        <w:pStyle w:val="ac"/>
+      </w:pPr>
+      <w:r>
+        <w:t>По рисунку 20 и 21 можно увидеть, что</w:t>
+      </w:r>
+      <w:r>
+        <w:t xml:space="preserve"> </w:t>
+      </w:r>
+      <w:r>
+        <w:t>врем</w:t>
+      </w:r>
+      <w:r>
+        <w:t>я</w:t>
+      </w:r>
+      <w:r>
+        <w:t xml:space="preserve"> обучения НС от количества эпох </w:t>
+      </w:r>
+      <w:r>
+        <w:t>зависит линейно.</w:t>
+      </w:r>
+      <w:r>
+        <w:t xml:space="preserve"> По остальным метрикам, которые представлены с точными значениями в файле «</w:t>
+      </w:r>
+      <w:r>
+        <w:rPr>
+          <w:lang w:val="en-US"/>
+        </w:rPr>
+        <w:t>KP</w:t>
+      </w:r>
+      <w:r>
+        <w:t>.</w:t>
+      </w:r>
+      <w:r>
+        <w:rPr>
+          <w:lang w:val="en-US"/>
+        </w:rPr>
+        <w:t>xlsx</w:t>
+      </w:r>
+      <w:r>
+        <w:t xml:space="preserve">», можно понять, что </w:t>
+      </w:r>
+      <w:r>
+        <w:rPr>
+          <w:lang w:val="en-US"/>
+        </w:rPr>
+        <w:t>MLP</w:t>
+      </w:r>
+      <w:r>
+        <w:t xml:space="preserve"> </w:t>
+      </w:r>
+      <w:r>
+        <w:t xml:space="preserve">обучается в 1.5 раза быстрее, чем </w:t>
+      </w:r>
+      <w:r>
+        <w:rPr>
+          <w:lang w:val="en-US"/>
+        </w:rPr>
+        <w:t>CNN</w:t>
+      </w:r>
+      <w:r>
+        <w:t xml:space="preserve"> </w:t>
+      </w:r>
+      <w:r>
+        <w:t xml:space="preserve">и имеет более точный результат и на этапе обучения, и на этапе тестирования. Также можно увидеть, что отсутствует сильная разница между использованием </w:t>
+      </w:r>
+      <w:r>
+        <w:rPr>
+          <w:lang w:val="en-US"/>
+        </w:rPr>
+        <w:t>MSELoss</w:t>
+      </w:r>
+      <w:r>
+        <w:t xml:space="preserve"> </w:t>
+      </w:r>
+      <w:r>
+        <w:t xml:space="preserve">или </w:t>
+      </w:r>
+      <w:r>
+        <w:rPr>
+          <w:lang w:val="en-US"/>
+        </w:rPr>
+        <w:t>MAELoss</w:t>
+      </w:r>
+      <w:r>
+        <w:t>. Обе функции справляются со своей задачей.</w:t>
       </w:r>
     </w:p>
     <w:p>
@@ -17406,134 +17632,6 @@
         <w:pStyle w:val="ac"/>
         <w:jc w:val="center"/>
       </w:pPr>
-      <w:r>
-        <w:t xml:space="preserve">Рисунок </w:t>
-      </w:r>
-      <w:r>
-        <w:t>2</w:t>
-      </w:r>
-      <w:r>
-        <w:t>1</w:t>
-      </w:r>
-      <w:r>
-        <w:t xml:space="preserve">. Зависимость времени обучения НС от количества эпох при использовании </w:t>
-      </w:r>
-      <w:r>
-        <w:rPr>
-          <w:lang w:val="en-US"/>
-        </w:rPr>
-        <w:t>M</w:t>
-      </w:r>
-      <w:r>
-        <w:rPr>
-          <w:lang w:val="en-US"/>
-        </w:rPr>
-        <w:t>A</w:t>
-      </w:r>
-      <w:r>
-        <w:rPr>
-          <w:lang w:val="en-US"/>
-        </w:rPr>
-        <w:t>ELoss</w:t>
-      </w:r>
-      <w:r>
-        <w:t>.</w:t>
-      </w:r>
-    </w:p>
-    <w:p>
-      <w:pPr>
-        <w:pStyle w:val="ac"/>
-      </w:pPr>
-      <w:r>
-        <w:t>По рисунку 20 и 21 можно увидеть, что</w:t>
-      </w:r>
-      <w:r>
-        <w:t xml:space="preserve"> </w:t>
-      </w:r>
-      <w:r>
-        <w:t>врем</w:t>
-      </w:r>
-      <w:r>
-        <w:t>я</w:t>
-      </w:r>
-      <w:r>
-        <w:t xml:space="preserve"> обучения НС от количества эпох </w:t>
-      </w:r>
-      <w:r>
-        <w:t>зависит линейно.</w:t>
-      </w:r>
-      <w:r>
-        <w:t xml:space="preserve"> По остальным метрикам, которые представлены с точными значениями в файле «</w:t>
-      </w:r>
-      <w:r>
-        <w:rPr>
-          <w:lang w:val="en-US"/>
-        </w:rPr>
-        <w:t>KP</w:t>
-      </w:r>
-      <w:r>
-        <w:t>.</w:t>
-      </w:r>
-      <w:r>
-        <w:rPr>
-          <w:lang w:val="en-US"/>
-        </w:rPr>
-        <w:t>xlsx</w:t>
-      </w:r>
-      <w:r>
-        <w:t xml:space="preserve">», можно понять, что </w:t>
-      </w:r>
-      <w:r>
-        <w:rPr>
-          <w:lang w:val="en-US"/>
-        </w:rPr>
-        <w:t>MLP</w:t>
-      </w:r>
-      <w:r>
-        <w:t xml:space="preserve"> </w:t>
-      </w:r>
-      <w:r>
-        <w:t xml:space="preserve">обучается в 1.5 раза быстрее, чем </w:t>
-      </w:r>
-      <w:r>
-        <w:rPr>
-          <w:lang w:val="en-US"/>
-        </w:rPr>
-        <w:t>CNN</w:t>
-      </w:r>
-      <w:r>
-        <w:t xml:space="preserve"> </w:t>
-      </w:r>
-      <w:r>
-        <w:t xml:space="preserve">и имеет более точный результат и на этапе обучения, и на этапе тестирования. Также можно увидеть, что отсутствует сильная разница между использованием </w:t>
-      </w:r>
-      <w:r>
-        <w:rPr>
-          <w:lang w:val="en-US"/>
-        </w:rPr>
-        <w:t>MSELoss</w:t>
-      </w:r>
-      <w:r>
-        <w:t xml:space="preserve"> </w:t>
-      </w:r>
-      <w:r>
-        <w:t xml:space="preserve">или </w:t>
-      </w:r>
-      <w:r>
-        <w:rPr>
-          <w:lang w:val="en-US"/>
-        </w:rPr>
-        <w:t>MAELoss</w:t>
-      </w:r>
-      <w:r>
-        <w:t>. Обе функции справляются со своей задачей.</w:t>
-      </w:r>
-    </w:p>
-    <w:p>
-      <w:pPr>
-        <w:pStyle w:val="ac"/>
-        <w:jc w:val="center"/>
-      </w:pPr>
     </w:p>
     <w:p>
       <w:pPr>
@@ -17551,22 +17649,19 @@
       <w:pPr>
         <w:pStyle w:val="HeaderDefault"/>
       </w:pPr>
-      <w:bookmarkStart w:id="14" w:name="_Toc160580815"/>
+      <w:bookmarkStart w:id="16" w:name="_Toc160580815"/>
       <w:r>
         <w:lastRenderedPageBreak/>
         <w:t>ЗАКЛЮЧЕНИЕ</w:t>
       </w:r>
-      <w:bookmarkEnd w:id="14"/>
+      <w:bookmarkEnd w:id="16"/>
     </w:p>
     <w:p>
       <w:pPr>
         <w:pStyle w:val="ac"/>
       </w:pPr>
       <w:r>
-        <w:t xml:space="preserve">В ходе выполнения данной работы </w:t>
-      </w:r>
-      <w:r>
-        <w:t>были достигнуты следующие цели:</w:t>
+        <w:t>В ходе выполнения данной работы были достигнуты следующие цели:</w:t>
       </w:r>
     </w:p>
     <w:p>
@@ -17580,6 +17675,9 @@
       <w:r>
         <w:t>Рассмотрено, что такое сверточная нейронная сеть</w:t>
       </w:r>
+      <w:r>
+        <w:t>;</w:t>
+      </w:r>
     </w:p>
     <w:p>
       <w:pPr>
@@ -17592,6 +17690,9 @@
       <w:r>
         <w:t>Чем сверточная сеть отличается от простого линейного перцептрона</w:t>
       </w:r>
+      <w:r>
+        <w:t>;</w:t>
+      </w:r>
     </w:p>
     <w:p>
       <w:pPr>
@@ -17601,7 +17702,7 @@
           <w:numId w:val="30"/>
         </w:numPr>
       </w:pPr>
-      <w:bookmarkStart w:id="15" w:name="_Hlk160580899"/>
+      <w:bookmarkStart w:id="17" w:name="_Hlk160580899"/>
       <w:r>
         <w:t xml:space="preserve">Описана работа по составлению датасета на основе данных о тикере </w:t>
       </w:r>
@@ -17611,8 +17712,11 @@
         </w:rPr>
         <w:t>MSFT</w:t>
       </w:r>
-    </w:p>
-    <w:bookmarkEnd w:id="15"/>
+      <w:r>
+        <w:t>;</w:t>
+      </w:r>
+    </w:p>
+    <w:bookmarkEnd w:id="17"/>
     <w:p>
       <w:pPr>
         <w:pStyle w:val="ac"/>
@@ -17622,7 +17726,10 @@
         </w:numPr>
       </w:pPr>
       <w:r>
-        <w:t>Описана работа по настройке и подбору нужных функции-оптимизации, функции-потерь, функции-активации и других настроек архитектуры НС.</w:t>
+        <w:t>Описана работа по настройке и подбору нужных функции-оптимизации, функции-потерь, функции-активации и других настроек архитектуры НС</w:t>
+      </w:r>
+      <w:r>
+        <w:t>;</w:t>
       </w:r>
     </w:p>
     <w:p>
@@ -17636,6 +17743,9 @@
       <w:r>
         <w:t>Были проведены анализы работы сверточной НС при разных параметрах</w:t>
       </w:r>
+      <w:r>
+        <w:t>;</w:t>
+      </w:r>
     </w:p>
     <w:p>
       <w:pPr>
@@ -17647,6 +17757,9 @@
       </w:pPr>
       <w:r>
         <w:t>Было проведено сравнение с работой линейного перцептрона при разных параметрах</w:t>
+      </w:r>
+      <w:r>
+        <w:t>.</w:t>
       </w:r>
     </w:p>
     <w:p>
@@ -17745,12 +17858,12 @@
       <w:pPr>
         <w:pStyle w:val="HeaderDefault"/>
       </w:pPr>
-      <w:bookmarkStart w:id="16" w:name="_Toc160580816"/>
+      <w:bookmarkStart w:id="18" w:name="_Toc160580816"/>
       <w:r>
         <w:lastRenderedPageBreak/>
         <w:t>СПИСОК ИСПОЛЬЗУЕМЫХ ИСТОЧНИКОВ</w:t>
       </w:r>
-      <w:bookmarkEnd w:id="16"/>
+      <w:bookmarkEnd w:id="18"/>
     </w:p>
     <w:p>
       <w:pPr>
@@ -17974,7 +18087,7 @@
         <w:t>обращения: 20.10.2023 - 24.10.2023)</w:t>
       </w:r>
       <w:r>
-        <w:t>;</w:t>
+        <w:t>.</w:t>
       </w:r>
     </w:p>
     <w:p>
@@ -18042,7 +18155,7 @@
         <w:t>обращения: 20.10.2023)</w:t>
       </w:r>
       <w:r>
-        <w:t>;</w:t>
+        <w:t>.</w:t>
       </w:r>
     </w:p>
     <w:p>
@@ -18053,14 +18166,12 @@
           <w:numId w:val="28"/>
         </w:numPr>
       </w:pPr>
-      <w:proofErr w:type="spellStart"/>
       <w:r>
         <w:rPr>
           <w:lang w:val="en-US"/>
         </w:rPr>
         <w:t>PyTorch</w:t>
       </w:r>
-      <w:proofErr w:type="spellEnd"/>
       <w:r>
         <w:t xml:space="preserve"> </w:t>
       </w:r>
@@ -18116,7 +18227,7 @@
         <w:t>обращения: 20.10.2023 - 30.10.2023)</w:t>
       </w:r>
       <w:r>
-        <w:t>;</w:t>
+        <w:t>.</w:t>
       </w:r>
     </w:p>
     <w:p>
@@ -18127,14 +18238,12 @@
           <w:numId w:val="28"/>
         </w:numPr>
       </w:pPr>
-      <w:proofErr w:type="spellStart"/>
       <w:r>
         <w:rPr>
           <w:lang w:val="en-US"/>
         </w:rPr>
         <w:t>PyTorch</w:t>
       </w:r>
-      <w:proofErr w:type="spellEnd"/>
       <w:r>
         <w:t xml:space="preserve"> </w:t>
       </w:r>
@@ -18226,7 +18335,7 @@
         <w:t>)</w:t>
       </w:r>
       <w:r>
-        <w:t>;</w:t>
+        <w:t>.</w:t>
       </w:r>
     </w:p>
     <w:p>
@@ -22291,6 +22400,18 @@
       <w:lang w:val="ru-RU"/>
     </w:rPr>
   </w:style>
+  <w:style w:type="character" w:styleId="ae">
+    <w:name w:val="FollowedHyperlink"/>
+    <w:basedOn w:val="a0"/>
+    <w:uiPriority w:val="99"/>
+    <w:semiHidden/>
+    <w:unhideWhenUsed/>
+    <w:rsid w:val="00402BBB"/>
+    <w:rPr>
+      <w:color w:val="954F72" w:themeColor="followedHyperlink"/>
+      <w:u w:val="single"/>
+    </w:rPr>
+  </w:style>
 </w:styles>
 </file>
 

</xml_diff>